<commit_message>
Devices and Main office
</commit_message>
<xml_diff>
--- a/monke_bricks.docx
+++ b/monke_bricks.docx
@@ -14,7 +14,6 @@
           <w:szCs w:val="72"/>
         </w:rPr>
       </w:pPr>
-      <w:proofErr w:type="spellStart"/>
       <w:r>
         <w:rPr>
           <w:b/>
@@ -40,38 +39,28 @@
           <w:sz w:val="72"/>
           <w:szCs w:val="72"/>
         </w:rPr>
-        <w:t>ricks</w:t>
-      </w:r>
-      <w:proofErr w:type="spellEnd"/>
-      <w:r>
+        <w:t xml:space="preserve">ricks </w:t>
+      </w:r>
+    </w:p>
+    <w:p>
+      <w:pPr>
+        <w:pStyle w:val="Cm"/>
+        <w:spacing w:after="1200"/>
+        <w:contextualSpacing w:val="0"/>
         <w:rPr>
           <w:b/>
           <w:bCs/>
           <w:sz w:val="72"/>
           <w:szCs w:val="72"/>
         </w:rPr>
-        <w:t xml:space="preserve"> </w:t>
-      </w:r>
-    </w:p>
-    <w:p>
-      <w:pPr>
-        <w:pStyle w:val="Cm"/>
-        <w:spacing w:after="1200"/>
-        <w:contextualSpacing w:val="0"/>
+      </w:pPr>
+      <w:r>
         <w:rPr>
           <w:b/>
           <w:bCs/>
           <w:sz w:val="72"/>
           <w:szCs w:val="72"/>
         </w:rPr>
-      </w:pPr>
-      <w:r>
-        <w:rPr>
-          <w:b/>
-          <w:bCs/>
-          <w:sz w:val="72"/>
-          <w:szCs w:val="72"/>
-        </w:rPr>
         <w:t>Hálózati Dokumentáció</w:t>
       </w:r>
     </w:p>
@@ -88,13 +77,8 @@
       <w:pPr>
         <w:pStyle w:val="Cm"/>
       </w:pPr>
-      <w:proofErr w:type="spellStart"/>
-      <w:r>
-        <w:t>Sölét</w:t>
-      </w:r>
-      <w:proofErr w:type="spellEnd"/>
-      <w:r>
-        <w:t xml:space="preserve"> Tamás</w:t>
+      <w:r>
+        <w:t>Sölét Tamás</w:t>
       </w:r>
     </w:p>
     <w:p>
@@ -4622,6 +4606,14 @@
       </w:r>
       <w:bookmarkEnd w:id="1"/>
     </w:p>
+    <w:p>
+      <w:r>
+        <w:t>A MonkeBricks Kft. Magyarország legnagyobb és legsikeresebb építőipari cége, melynek fő profilja az építőelemek gyártása. A vállalat 3 telephellyel rendelkezik: Győrben található egy irodaépület, a cég székhelye, Markotabödögén és Taktaharkányban pedig egy-egy téglagyár található. Csapatunkat azzal a feladattal bízták meg, hogy egy olyan hibatűrő hálózatot hozzon létre, amely összeköttetést biztosít a telephelyek között.</w:t>
+      </w:r>
+      <w:r>
+        <w:t xml:space="preserve"> </w:t>
+      </w:r>
+    </w:p>
     <w:p/>
     <w:p>
       <w:pPr>
@@ -4723,6 +4715,23 @@
       <w:bookmarkEnd w:id="6"/>
     </w:p>
     <w:p>
+      <w:r>
+        <w:t>A cég központi telephelye Győrben, helyezkedik el. Innen történik az egész vállalat irányítása és minden részleg koordinálása. Emiatt ezen a helyszínen dolgoznak a legtöbben, a projekt kivitelezése alatt 25-en, azonban ez a szám biztosan bővülni fog a közeljövőben, így a hálózat hatékony bővíthetőségét előre biztosítottuk. Már a tervezési folyamatok alatt különös figyelmet szántunk arra, hogy minél hibatűrőbb és redundánsabb hálózatot és szolgáltatásstruktúrát biztosítsunk a cégvezetés és a dolgozók számára, de az elsődleges szempont egy olyan hálózat felépítése volt, ami a lehető legbiztonságosabb akár külső vagy belső informatikai támadások ellen. A hálózati eszközöket a korábbi munkatapasztalataink alapján válogattuk össze, és a számunkra legjobb ár-érték arányú informatikai berendezéseket biztosítottuk a telephelyre. A legfontosabb eszközök a Juniper SRX300-as tűzfal, a Juniper EX2300-as switch, a R</w:t>
+      </w:r>
+      <w:r>
+        <w:t xml:space="preserve">uckus </w:t>
+      </w:r>
+      <w:r>
+        <w:t>R</w:t>
+      </w:r>
+      <w:r>
+        <w:t>750</w:t>
+      </w:r>
+      <w:r>
+        <w:t>-es access point és az IBM ** szerver. Az épületben teljes Wifi lefedettséget biztosítottunk nem csak a vendégek számára, de a megfelelő hozzáféréssel rendelkező dolgozóknak teljes elérést nyújt a munkájukhoz. A további biztonság érdekében kamerákat is szereltünk fel az irodába, amelyeknek a felvételei központilag kezelhetőek. Emellett olyan szerződést kötöttünk az energia- és internetszolgáltatóval, hogy a lehető legkisebb kimaradást biztosítják a nap 24 órájában.</w:t>
+      </w:r>
+    </w:p>
+    <w:p>
       <w:pPr>
         <w:pStyle w:val="Cmsor3"/>
         <w:rPr>
@@ -4772,7 +4781,6 @@
         </w:rPr>
         <w:t xml:space="preserve"> </w:t>
       </w:r>
-      <w:proofErr w:type="spellStart"/>
       <w:r>
         <w:rPr>
           <w:color w:val="000000" w:themeColor="text1"/>
@@ -4781,7 +4789,6 @@
         </w:rPr>
         <w:t>Markotabödögei</w:t>
       </w:r>
-      <w:proofErr w:type="spellEnd"/>
       <w:r>
         <w:rPr>
           <w:color w:val="000000" w:themeColor="text1"/>
@@ -4928,6 +4935,7 @@
           <w:sz w:val="24"/>
           <w:szCs w:val="24"/>
         </w:rPr>
+        <w:lastRenderedPageBreak/>
         <w:t>2.</w:t>
       </w:r>
       <w:r>
@@ -4952,83 +4960,25 @@
           <w:sz w:val="24"/>
           <w:szCs w:val="24"/>
         </w:rPr>
-        <w:t xml:space="preserve">Második </w:t>
-      </w:r>
-      <w:proofErr w:type="spellStart"/>
-      <w:r>
-        <w:rPr>
-          <w:color w:val="000000" w:themeColor="text1"/>
-          <w:sz w:val="24"/>
-          <w:szCs w:val="24"/>
-        </w:rPr>
-        <w:t>rétegbeli</w:t>
+        <w:t>Második rétegbeli</w:t>
       </w:r>
       <w:bookmarkEnd w:id="11"/>
-      <w:proofErr w:type="spellEnd"/>
     </w:p>
     <w:p>
       <w:r>
-        <w:t>A s</w:t>
-      </w:r>
-      <w:proofErr w:type="spellStart"/>
-      <w:r>
-        <w:t>witchek</w:t>
-      </w:r>
-      <w:proofErr w:type="spellEnd"/>
-      <w:r>
-        <w:t xml:space="preserve"> hibatűrésének érdekében a </w:t>
-      </w:r>
-      <w:proofErr w:type="spellStart"/>
-      <w:r>
-        <w:t>Juniper</w:t>
-      </w:r>
-      <w:proofErr w:type="spellEnd"/>
-      <w:r>
-        <w:t xml:space="preserve"> szabványosított megoldását, a </w:t>
-      </w:r>
-      <w:proofErr w:type="spellStart"/>
-      <w:r>
-        <w:t>Virtual</w:t>
-      </w:r>
-      <w:proofErr w:type="spellEnd"/>
+        <w:t>A switchek hibatűrésének érdekében a Juniper szabványosított megoldását, a Virtual Chassis-t választottuk, amely nem csupán egy redundáns összeköttetést biztosít, hanem szoftveresen is integráltan felügyeli és optimalizálja a hálózati forgalmat, ezzel folyamatos hozzáférést és</w:t>
+      </w:r>
       <w:r>
         <w:t xml:space="preserve"> </w:t>
       </w:r>
-      <w:proofErr w:type="spellStart"/>
-      <w:r>
-        <w:t>Chassis</w:t>
-      </w:r>
-      <w:proofErr w:type="spellEnd"/>
-      <w:r>
-        <w:t>-t választottuk, amely nem csupán egy redundáns összeköttetést biztosít, hanem szoftveresen is integráltan felügyeli és optimalizálja a hálózati forgalmat, ezzel folyamatos hozzáférést és</w:t>
+      <w:r>
+        <w:t>skálázhatóságot garantál.</w:t>
       </w:r>
       <w:r>
         <w:t xml:space="preserve"> </w:t>
       </w:r>
       <w:r>
-        <w:t>skálázhatóságot garantál.</w:t>
-      </w:r>
-      <w:r>
-        <w:t xml:space="preserve"> </w:t>
-      </w:r>
-      <w:r>
-        <w:t xml:space="preserve">A </w:t>
-      </w:r>
-      <w:proofErr w:type="spellStart"/>
-      <w:r>
-        <w:t>Virtual</w:t>
-      </w:r>
-      <w:proofErr w:type="spellEnd"/>
-      <w:r>
-        <w:t xml:space="preserve"> </w:t>
-      </w:r>
-      <w:proofErr w:type="spellStart"/>
-      <w:r>
-        <w:t>Chassis</w:t>
-      </w:r>
-      <w:proofErr w:type="spellEnd"/>
-      <w:r>
-        <w:t xml:space="preserve"> technológia ráadásul egyesíti a különálló eszközöket egy közös logikai egységbe, lehetővé téve a központosított menedzsmentet és az intelligens önjavító mechanizmusokat, amelyek csökkentik az állásidőt és elősegítik a zökkenőmentes bővíthetőséget.</w:t>
+        <w:t>A Virtual Chassis technológia ráadásul egyesíti a különálló eszközöket egy közös logikai egységbe, lehetővé téve a központosított menedzsmentet és az intelligens önjavító mechanizmusokat, amelyek csökkentik az állásidőt és elősegítik a zökkenőmentes bővíthetőséget.</w:t>
       </w:r>
     </w:p>
     <w:p>
@@ -5087,71 +5037,13 @@
           <w:sz w:val="24"/>
           <w:szCs w:val="24"/>
         </w:rPr>
-        <w:t xml:space="preserve">Harmadik </w:t>
-      </w:r>
-      <w:proofErr w:type="spellStart"/>
-      <w:r>
-        <w:rPr>
-          <w:color w:val="000000" w:themeColor="text1"/>
-          <w:sz w:val="24"/>
-          <w:szCs w:val="24"/>
-        </w:rPr>
-        <w:t>rétegbeli</w:t>
+        <w:t>Harmadik rétegbeli</w:t>
       </w:r>
       <w:bookmarkEnd w:id="12"/>
-      <w:proofErr w:type="spellEnd"/>
     </w:p>
     <w:p>
       <w:r>
-        <w:t xml:space="preserve">Az általunk választott SRX300-as tűzfalak támogatják a </w:t>
-      </w:r>
-      <w:proofErr w:type="spellStart"/>
-      <w:r>
-        <w:t>Chassis</w:t>
-      </w:r>
-      <w:proofErr w:type="spellEnd"/>
-      <w:r>
-        <w:t xml:space="preserve"> </w:t>
-      </w:r>
-      <w:proofErr w:type="spellStart"/>
-      <w:r>
-        <w:t>Cluster</w:t>
-      </w:r>
-      <w:proofErr w:type="spellEnd"/>
-      <w:r>
-        <w:t xml:space="preserve"> üzemmódot, amivel egy pár eszköz összekapcsolható, és úgy konfigurálható, hogy egyetlen eszközként </w:t>
-      </w:r>
-      <w:proofErr w:type="spellStart"/>
-      <w:r>
-        <w:t>működjön</w:t>
-      </w:r>
-      <w:proofErr w:type="spellEnd"/>
-      <w:r>
-        <w:t xml:space="preserve"> a magas rendelkezésre állás biztosítása érdekében. Ha </w:t>
-      </w:r>
-      <w:proofErr w:type="spellStart"/>
-      <w:r>
-        <w:t>Chassis</w:t>
-      </w:r>
-      <w:proofErr w:type="spellEnd"/>
-      <w:r>
-        <w:t xml:space="preserve"> </w:t>
-      </w:r>
-      <w:proofErr w:type="spellStart"/>
-      <w:r>
-        <w:t>Cluster</w:t>
-      </w:r>
-      <w:proofErr w:type="spellEnd"/>
-      <w:r>
-        <w:t xml:space="preserve"> van konfigurálva, a két tag (</w:t>
-      </w:r>
-      <w:proofErr w:type="spellStart"/>
-      <w:r>
-        <w:t>node</w:t>
-      </w:r>
-      <w:proofErr w:type="spellEnd"/>
-      <w:r>
-        <w:t>) egymást támogatja, az egyik tag az elsődleges, a másik pedig a másodlagos eszközként működik, így biztosítva a folyamatok és szolgáltatások kimaradásmentes átállását rendszer- vagy hardverhiba esetén. Ha az elsődleges eszköz meghibásodik, a másodlagos eszköz veszi át a forgalom feldolgozását.</w:t>
+        <w:t>Az általunk választott SRX300-as tűzfalak támogatják a Chassis Cluster üzemmódot, amivel egy pár eszköz összekapcsolható, és úgy konfigurálható, hogy egyetlen eszközként működjön a magas rendelkezésre állás biztosítása érdekében. Ha Chassis Cluster van konfigurálva, a két tag (node) egymást támogatja, az egyik tag az elsődleges, a másik pedig a másodlagos eszközként működik, így biztosítva a folyamatok és szolgáltatások kimaradásmentes átállását rendszer- vagy hardverhiba esetén. Ha az elsődleges eszköz meghibásodik, a másodlagos eszköz veszi át a forgalom feldolgozását.</w:t>
       </w:r>
     </w:p>
     <w:p>
@@ -5228,7 +5120,6 @@
         </w:numPr>
       </w:pPr>
       <w:r>
-        <w:lastRenderedPageBreak/>
         <w:t>Megosztott tárhely: ennek során egy különálló eszközön lehetne tárolni az összes adatot, amikhez hozzáférnek az engedélyezett szerverek. Az egyik szerver meghibásodása esetén a másik szerver adatveszteség és kimaradás nélkül átveszi a szerepét.</w:t>
       </w:r>
     </w:p>
@@ -5241,31 +5132,7 @@
         </w:numPr>
       </w:pPr>
       <w:r>
-        <w:t xml:space="preserve">Virtuális gép </w:t>
-      </w:r>
-      <w:proofErr w:type="spellStart"/>
-      <w:r>
-        <w:t>replikálása</w:t>
-      </w:r>
-      <w:proofErr w:type="spellEnd"/>
-      <w:r>
-        <w:t xml:space="preserve"> szerverek között: A virtuális gépek </w:t>
-      </w:r>
-      <w:proofErr w:type="spellStart"/>
-      <w:r>
-        <w:t>replikálása</w:t>
-      </w:r>
-      <w:proofErr w:type="spellEnd"/>
-      <w:r>
-        <w:t xml:space="preserve"> a </w:t>
-      </w:r>
-      <w:proofErr w:type="spellStart"/>
-      <w:r>
-        <w:t>Hyper</w:t>
-      </w:r>
-      <w:proofErr w:type="spellEnd"/>
-      <w:r>
-        <w:t>-V olyan szolgáltatása, ami kettő vagy több szerver között átmásolja a virtuális gépek állapotát adott időtartamonként, ezzel biztosítva a folyamatos működést hiba esetén.</w:t>
+        <w:t>Virtuális gép replikálása szerverek között: A virtuális gépek replikálása a Hyper-V olyan szolgáltatása, ami kettő vagy több szerver között átmásolja a virtuális gépek állapotát adott időtartamonként, ezzel biztosítva a folyamatos működést hiba esetén.</w:t>
       </w:r>
       <w:r>
         <w:t xml:space="preserve"> </w:t>
@@ -5283,15 +5150,7 @@
         </w:numPr>
       </w:pPr>
       <w:r>
-        <w:t xml:space="preserve">Harmadik féltől származó </w:t>
-      </w:r>
-      <w:proofErr w:type="spellStart"/>
-      <w:r>
-        <w:t>replikáló</w:t>
-      </w:r>
-      <w:proofErr w:type="spellEnd"/>
-      <w:r>
-        <w:t xml:space="preserve"> szoftver: Az előző megoldáshoz hasonló, azonban ez nem az adott rendszerbe beépített funkció, hanem egy külső féltől származó </w:t>
+        <w:t xml:space="preserve">Harmadik féltől származó replikáló szoftver: Az előző megoldáshoz hasonló, azonban ez nem az adott rendszerbe beépített funkció, hanem egy külső féltől származó </w:t>
       </w:r>
       <w:r>
         <w:t>szolgáltatás,</w:t>
@@ -5302,23 +5161,7 @@
     </w:p>
     <w:p>
       <w:r>
-        <w:t xml:space="preserve">Mi ebben a projektben a </w:t>
-      </w:r>
-      <w:proofErr w:type="spellStart"/>
-      <w:r>
-        <w:t>Hyper</w:t>
-      </w:r>
-      <w:proofErr w:type="spellEnd"/>
-      <w:r>
-        <w:t xml:space="preserve">-V beépített </w:t>
-      </w:r>
-      <w:proofErr w:type="spellStart"/>
-      <w:r>
-        <w:t>replikáló</w:t>
-      </w:r>
-      <w:proofErr w:type="spellEnd"/>
-      <w:r>
-        <w:t xml:space="preserve"> funkcióját választottuk, mert ez a legköltséghatékonyabb megoldás, illetve mivel ez a Windows szerver saját szolgáltatása, ez a megoldás a </w:t>
+        <w:t xml:space="preserve">Mi ebben a projektben a Hyper-V beépített replikáló funkcióját választottuk, mert ez a legköltséghatékonyabb megoldás, illetve mivel ez a Windows szerver saját szolgáltatása, ez a megoldás a </w:t>
       </w:r>
       <w:r>
         <w:t>legmegbízhatóbb lehetőség.</w:t>
@@ -5785,29 +5628,28 @@
         </w:rPr>
         <w:t xml:space="preserve">.1 </w:t>
       </w:r>
-      <w:proofErr w:type="spellStart"/>
-      <w:r>
-        <w:rPr>
-          <w:color w:val="000000" w:themeColor="text1"/>
-          <w:sz w:val="24"/>
-          <w:szCs w:val="24"/>
-        </w:rPr>
-        <w:t>Hyper</w:t>
-      </w:r>
-      <w:proofErr w:type="spellEnd"/>
-      <w:r>
-        <w:rPr>
-          <w:color w:val="000000" w:themeColor="text1"/>
-          <w:sz w:val="24"/>
-          <w:szCs w:val="24"/>
-        </w:rPr>
-        <w:t>-V</w:t>
+      <w:r>
+        <w:rPr>
+          <w:color w:val="000000" w:themeColor="text1"/>
+          <w:sz w:val="24"/>
+          <w:szCs w:val="24"/>
+        </w:rPr>
+        <w:t>Hyper-V</w:t>
       </w:r>
       <w:bookmarkEnd w:id="26"/>
     </w:p>
     <w:p>
+      <w:r>
+        <w:t>A szervereken használt virtualizációs szoftvernek a Microsoft Hyper-V szolgáltatását választottuk, mivel megfelel az igényeinknek, továbbá része a Windows szerverekhez járó licencnek. Ennek a segítségével virtuális szervereket tudunk létrehozni, így nincs szükség különálló fizikai eszközökre, és jobban ki tudjuk használni a szerverünk kapacitását. A Silverback nevű szervereken található a szolgáltatás.</w:t>
+      </w:r>
+    </w:p>
+    <w:p/>
+    <w:p>
       <w:pPr>
         <w:pStyle w:val="Cmsor3"/>
+        <w:tabs>
+          <w:tab w:val="left" w:pos="1290"/>
+        </w:tabs>
         <w:rPr>
           <w:color w:val="000000" w:themeColor="text1"/>
           <w:sz w:val="24"/>
@@ -5872,6 +5714,211 @@
         <w:t>AD</w:t>
       </w:r>
       <w:bookmarkEnd w:id="27"/>
+      <w:r>
+        <w:rPr>
+          <w:color w:val="000000" w:themeColor="text1"/>
+          <w:sz w:val="24"/>
+          <w:szCs w:val="24"/>
+        </w:rPr>
+        <w:tab/>
+      </w:r>
+    </w:p>
+    <w:p>
+      <w:r>
+        <w:t>Active Directory címtárszolgáltatást használunk a felhasználók és hálózati erőforrások kezelésére. A Gibbon nevű szerverek futtatják a tartományvezérlőket. Három tartományt hoztunk létre:</w:t>
+      </w:r>
+    </w:p>
+    <w:p>
+      <w:pPr>
+        <w:pStyle w:val="Listaszerbekezds"/>
+        <w:numPr>
+          <w:ilvl w:val="0"/>
+          <w:numId w:val="4"/>
+        </w:numPr>
+        <w:rPr>
+          <w:rFonts w:cs="Calibri"/>
+        </w:rPr>
+      </w:pPr>
+      <w:r>
+        <w:rPr>
+          <w:rFonts w:ascii="Calibri Light" w:hAnsi="Calibri Light" w:cs="Calibri Light"/>
+        </w:rPr>
+        <w:t>monke.eu</w:t>
+      </w:r>
+      <w:r>
+        <w:rPr>
+          <w:rFonts w:ascii="Calibri" w:hAnsi="Calibri" w:cs="Calibri"/>
+        </w:rPr>
+        <w:t xml:space="preserve"> </w:t>
+      </w:r>
+      <w:r>
+        <w:rPr>
+          <w:rFonts w:cs="Calibri"/>
+        </w:rPr>
+        <w:t>(Győr</w:t>
+      </w:r>
+      <w:r>
+        <w:rPr>
+          <w:rFonts w:cs="Calibri"/>
+        </w:rPr>
+        <w:t xml:space="preserve"> központ</w:t>
+      </w:r>
+      <w:r>
+        <w:rPr>
+          <w:rFonts w:cs="Calibri"/>
+        </w:rPr>
+        <w:t>)</w:t>
+      </w:r>
+    </w:p>
+    <w:p>
+      <w:pPr>
+        <w:pStyle w:val="Listaszerbekezds"/>
+        <w:numPr>
+          <w:ilvl w:val="0"/>
+          <w:numId w:val="4"/>
+        </w:numPr>
+        <w:rPr>
+          <w:rFonts w:ascii="Calibri" w:hAnsi="Calibri" w:cs="Calibri"/>
+        </w:rPr>
+      </w:pPr>
+      <w:r>
+        <w:rPr>
+          <w:rFonts w:ascii="Calibri Light" w:hAnsi="Calibri Light" w:cs="Calibri Light"/>
+        </w:rPr>
+        <w:t>mb.monke.eu</w:t>
+      </w:r>
+      <w:r>
+        <w:rPr>
+          <w:rFonts w:ascii="Calibri" w:hAnsi="Calibri" w:cs="Calibri"/>
+        </w:rPr>
+        <w:t xml:space="preserve"> </w:t>
+      </w:r>
+      <w:r>
+        <w:rPr>
+          <w:rFonts w:cs="Calibri"/>
+        </w:rPr>
+        <w:t>(Markotabödöge)</w:t>
+      </w:r>
+    </w:p>
+    <w:p>
+      <w:pPr>
+        <w:pStyle w:val="Listaszerbekezds"/>
+        <w:numPr>
+          <w:ilvl w:val="0"/>
+          <w:numId w:val="4"/>
+        </w:numPr>
+        <w:rPr>
+          <w:rFonts w:ascii="Calibri" w:hAnsi="Calibri" w:cs="Calibri"/>
+        </w:rPr>
+      </w:pPr>
+      <w:r>
+        <w:rPr>
+          <w:rFonts w:ascii="Calibri Light" w:hAnsi="Calibri Light" w:cs="Calibri Light"/>
+        </w:rPr>
+        <w:t>th.monke.eu</w:t>
+      </w:r>
+      <w:r>
+        <w:rPr>
+          <w:rFonts w:ascii="Calibri" w:hAnsi="Calibri" w:cs="Calibri"/>
+        </w:rPr>
+        <w:t xml:space="preserve"> </w:t>
+      </w:r>
+      <w:r>
+        <w:rPr>
+          <w:rFonts w:cs="Calibri"/>
+        </w:rPr>
+        <w:t>(Taktaharkány)</w:t>
+      </w:r>
+    </w:p>
+    <w:p>
+      <w:pPr>
+        <w:rPr>
+          <w:rFonts w:cs="Calibri"/>
+        </w:rPr>
+      </w:pPr>
+      <w:r>
+        <w:rPr>
+          <w:rFonts w:cs="Calibri"/>
+        </w:rPr>
+        <w:t>Különböző Group Policy-kat állítottunk be, melyekkel például hálózati meghajtókhoz való hozzáférést tudjuk szabályozni.</w:t>
+      </w:r>
+    </w:p>
+    <w:p>
+      <w:pPr>
+        <w:rPr>
+          <w:rFonts w:cs="Calibri"/>
+        </w:rPr>
+      </w:pPr>
+      <w:r>
+        <w:rPr>
+          <w:rFonts w:cs="Calibri"/>
+        </w:rPr>
+        <w:t>A 3 tartomány fa struktúrát alkot, ez az xy képen látható.</w:t>
+      </w:r>
+    </w:p>
+    <w:p/>
+    <w:p>
+      <w:pPr>
+        <w:jc w:val="center"/>
+        <w:rPr>
+          <w:rFonts w:cs="Calibri"/>
+        </w:rPr>
+      </w:pPr>
+      <w:r>
+        <w:rPr>
+          <w:rFonts w:cs="Calibri"/>
+          <w:noProof/>
+        </w:rPr>
+        <w:lastRenderedPageBreak/>
+        <w:drawing>
+          <wp:inline distT="0" distB="0" distL="0" distR="0" wp14:anchorId="251339C7" wp14:editId="6D9C5B96">
+            <wp:extent cx="3436620" cy="1722120"/>
+            <wp:effectExtent l="0" t="0" r="0" b="0"/>
+            <wp:docPr id="539196147" name="Kép 3"/>
+            <wp:cNvGraphicFramePr>
+              <a:graphicFrameLocks xmlns:a="http://schemas.openxmlformats.org/drawingml/2006/main" noChangeAspect="1"/>
+            </wp:cNvGraphicFramePr>
+            <a:graphic xmlns:a="http://schemas.openxmlformats.org/drawingml/2006/main">
+              <a:graphicData uri="http://schemas.openxmlformats.org/drawingml/2006/picture">
+                <pic:pic xmlns:pic="http://schemas.openxmlformats.org/drawingml/2006/picture">
+                  <pic:nvPicPr>
+                    <pic:cNvPr id="0" name="Picture 1"/>
+                    <pic:cNvPicPr>
+                      <a:picLocks noChangeAspect="1" noChangeArrowheads="1"/>
+                    </pic:cNvPicPr>
+                  </pic:nvPicPr>
+                  <pic:blipFill>
+                    <a:blip r:embed="rId8">
+                      <a:extLst>
+                        <a:ext uri="{28A0092B-C50C-407E-A947-70E740481C1C}">
+                          <a14:useLocalDpi xmlns:a14="http://schemas.microsoft.com/office/drawing/2010/main" val="0"/>
+                        </a:ext>
+                      </a:extLst>
+                    </a:blip>
+                    <a:srcRect/>
+                    <a:stretch>
+                      <a:fillRect/>
+                    </a:stretch>
+                  </pic:blipFill>
+                  <pic:spPr bwMode="auto">
+                    <a:xfrm>
+                      <a:off x="0" y="0"/>
+                      <a:ext cx="3436620" cy="1722120"/>
+                    </a:xfrm>
+                    <a:prstGeom prst="rect">
+                      <a:avLst/>
+                    </a:prstGeom>
+                    <a:noFill/>
+                    <a:ln>
+                      <a:noFill/>
+                    </a:ln>
+                  </pic:spPr>
+                </pic:pic>
+              </a:graphicData>
+            </a:graphic>
+          </wp:inline>
+        </w:drawing>
+      </w:r>
     </w:p>
     <w:p>
       <w:pPr>
@@ -6308,6 +6355,54 @@
       <w:bookmarkEnd w:id="37"/>
     </w:p>
     <w:p>
+      <w:r>
+        <w:t>A hálózat tervezése során, a hálózati eszközök esetében Juniper eszközökre esett a választásunk, több okból is;</w:t>
+      </w:r>
+    </w:p>
+    <w:p>
+      <w:pPr>
+        <w:pStyle w:val="Listaszerbekezds"/>
+        <w:numPr>
+          <w:ilvl w:val="0"/>
+          <w:numId w:val="5"/>
+        </w:numPr>
+      </w:pPr>
+      <w:r>
+        <w:t>a Juniper vállalattal korábban kialakított kapcsolattal rendelkezünk, emiatt bizonyos kedvezményekre tehettünk szert</w:t>
+      </w:r>
+    </w:p>
+    <w:p>
+      <w:pPr>
+        <w:pStyle w:val="Listaszerbekezds"/>
+        <w:numPr>
+          <w:ilvl w:val="0"/>
+          <w:numId w:val="5"/>
+        </w:numPr>
+      </w:pPr>
+      <w:r>
+        <w:t>kiemelkedő ár-érték aránnyal rendelkeznek</w:t>
+      </w:r>
+    </w:p>
+    <w:p>
+      <w:pPr>
+        <w:pStyle w:val="Listaszerbekezds"/>
+        <w:numPr>
+          <w:ilvl w:val="0"/>
+          <w:numId w:val="5"/>
+        </w:numPr>
+      </w:pPr>
+      <w:r>
+        <w:t>szükség esetén igénybe vehetjük az RMA (</w:t>
+      </w:r>
+      <w:r>
+        <w:t>Return Material Authorization</w:t>
+      </w:r>
+      <w:r>
+        <w:t>) szolgáltatást, amivel, ha bármilyen fizikai problémája lenne az eszköznek, azt pár napon belül cserélik</w:t>
+      </w:r>
+    </w:p>
+    <w:p/>
+    <w:p>
       <w:pPr>
         <w:pStyle w:val="Cmsor3"/>
         <w:rPr>
@@ -6360,77 +6455,71 @@
       <w:bookmarkEnd w:id="38"/>
     </w:p>
     <w:p>
-      <w:pPr>
-        <w:pStyle w:val="Cmsor3"/>
-        <w:rPr>
-          <w:color w:val="000000" w:themeColor="text1"/>
-          <w:sz w:val="24"/>
-          <w:szCs w:val="24"/>
-        </w:rPr>
-      </w:pPr>
-      <w:bookmarkStart w:id="39" w:name="_Toc189061713"/>
-      <w:r>
-        <w:rPr>
-          <w:color w:val="000000" w:themeColor="text1"/>
-          <w:sz w:val="24"/>
-          <w:szCs w:val="24"/>
-        </w:rPr>
-        <w:t>4</w:t>
-      </w:r>
-      <w:r>
-        <w:rPr>
-          <w:color w:val="000000" w:themeColor="text1"/>
-          <w:sz w:val="24"/>
-          <w:szCs w:val="24"/>
-        </w:rPr>
-        <w:t>.</w:t>
-      </w:r>
-      <w:r>
-        <w:rPr>
-          <w:color w:val="000000" w:themeColor="text1"/>
-          <w:sz w:val="24"/>
-          <w:szCs w:val="24"/>
-        </w:rPr>
-        <w:t>1</w:t>
-      </w:r>
-      <w:r>
-        <w:rPr>
-          <w:color w:val="000000" w:themeColor="text1"/>
-          <w:sz w:val="24"/>
-          <w:szCs w:val="24"/>
-        </w:rPr>
-        <w:t>.</w:t>
-      </w:r>
-      <w:r>
-        <w:rPr>
-          <w:color w:val="000000" w:themeColor="text1"/>
-          <w:sz w:val="24"/>
-          <w:szCs w:val="24"/>
-        </w:rPr>
-        <w:t>2</w:t>
-      </w:r>
-      <w:r>
-        <w:rPr>
-          <w:color w:val="000000" w:themeColor="text1"/>
-          <w:sz w:val="24"/>
-          <w:szCs w:val="24"/>
-        </w:rPr>
-        <w:t xml:space="preserve"> </w:t>
-      </w:r>
-      <w:proofErr w:type="spellStart"/>
-      <w:r>
-        <w:rPr>
-          <w:color w:val="000000" w:themeColor="text1"/>
-          <w:sz w:val="24"/>
-          <w:szCs w:val="24"/>
-        </w:rPr>
-        <w:t>Switchek</w:t>
-      </w:r>
-      <w:bookmarkEnd w:id="39"/>
-      <w:proofErr w:type="spellEnd"/>
+      <w:r>
+        <w:t>A forgalomirányító és tűzfal feladatokat egy eszköz látja el, ami az SRX300. Ebből minden telephelyen kettő található, amelyek együttműködve biztosítják a magas rendelkezésre állást (erről a redundancia részben részletesen írunk). Ezek a tűzfalak beépített VPN képességgel rendelkeznek, és ezt kihasználva site-to-site VPN kapcsolatokat hoztunk létre.</w:t>
+      </w:r>
     </w:p>
     <w:p>
       <w:pPr>
+        <w:jc w:val="center"/>
+      </w:pPr>
+      <w:r>
+        <w:rPr>
+          <w:noProof/>
+        </w:rPr>
+        <w:lastRenderedPageBreak/>
+        <w:drawing>
+          <wp:inline distT="0" distB="0" distL="0" distR="0" wp14:anchorId="2D0E6FE7" wp14:editId="1DE7C78A">
+            <wp:extent cx="3406140" cy="2270760"/>
+            <wp:effectExtent l="0" t="0" r="3810" b="0"/>
+            <wp:docPr id="2083274322" name="Kép 3" descr="Juniper SRX300 Firewall | Available Online Now"/>
+            <wp:cNvGraphicFramePr>
+              <a:graphicFrameLocks xmlns:a="http://schemas.openxmlformats.org/drawingml/2006/main" noChangeAspect="1"/>
+            </wp:cNvGraphicFramePr>
+            <a:graphic xmlns:a="http://schemas.openxmlformats.org/drawingml/2006/main">
+              <a:graphicData uri="http://schemas.openxmlformats.org/drawingml/2006/picture">
+                <pic:pic xmlns:pic="http://schemas.openxmlformats.org/drawingml/2006/picture">
+                  <pic:nvPicPr>
+                    <pic:cNvPr id="0" name="Picture 1" descr="Juniper SRX300 Firewall | Available Online Now"/>
+                    <pic:cNvPicPr>
+                      <a:picLocks noChangeAspect="1" noChangeArrowheads="1"/>
+                    </pic:cNvPicPr>
+                  </pic:nvPicPr>
+                  <pic:blipFill>
+                    <a:blip r:embed="rId9" cstate="print">
+                      <a:extLst>
+                        <a:ext uri="{28A0092B-C50C-407E-A947-70E740481C1C}">
+                          <a14:useLocalDpi xmlns:a14="http://schemas.microsoft.com/office/drawing/2010/main" val="0"/>
+                        </a:ext>
+                      </a:extLst>
+                    </a:blip>
+                    <a:srcRect/>
+                    <a:stretch>
+                      <a:fillRect/>
+                    </a:stretch>
+                  </pic:blipFill>
+                  <pic:spPr bwMode="auto">
+                    <a:xfrm>
+                      <a:off x="0" y="0"/>
+                      <a:ext cx="3406140" cy="2270760"/>
+                    </a:xfrm>
+                    <a:prstGeom prst="rect">
+                      <a:avLst/>
+                    </a:prstGeom>
+                    <a:noFill/>
+                    <a:ln>
+                      <a:noFill/>
+                    </a:ln>
+                  </pic:spPr>
+                </pic:pic>
+              </a:graphicData>
+            </a:graphic>
+          </wp:inline>
+        </w:drawing>
+      </w:r>
+    </w:p>
+    <w:p>
+      <w:pPr>
         <w:pStyle w:val="Cmsor3"/>
         <w:rPr>
           <w:color w:val="000000" w:themeColor="text1"/>
@@ -6438,6 +6527,137 @@
           <w:szCs w:val="24"/>
         </w:rPr>
       </w:pPr>
+      <w:bookmarkStart w:id="39" w:name="_Toc189061713"/>
+      <w:r>
+        <w:rPr>
+          <w:color w:val="000000" w:themeColor="text1"/>
+          <w:sz w:val="24"/>
+          <w:szCs w:val="24"/>
+        </w:rPr>
+        <w:t>4</w:t>
+      </w:r>
+      <w:r>
+        <w:rPr>
+          <w:color w:val="000000" w:themeColor="text1"/>
+          <w:sz w:val="24"/>
+          <w:szCs w:val="24"/>
+        </w:rPr>
+        <w:t>.</w:t>
+      </w:r>
+      <w:r>
+        <w:rPr>
+          <w:color w:val="000000" w:themeColor="text1"/>
+          <w:sz w:val="24"/>
+          <w:szCs w:val="24"/>
+        </w:rPr>
+        <w:t>1</w:t>
+      </w:r>
+      <w:r>
+        <w:rPr>
+          <w:color w:val="000000" w:themeColor="text1"/>
+          <w:sz w:val="24"/>
+          <w:szCs w:val="24"/>
+        </w:rPr>
+        <w:t>.</w:t>
+      </w:r>
+      <w:r>
+        <w:rPr>
+          <w:color w:val="000000" w:themeColor="text1"/>
+          <w:sz w:val="24"/>
+          <w:szCs w:val="24"/>
+        </w:rPr>
+        <w:t>2</w:t>
+      </w:r>
+      <w:r>
+        <w:rPr>
+          <w:color w:val="000000" w:themeColor="text1"/>
+          <w:sz w:val="24"/>
+          <w:szCs w:val="24"/>
+        </w:rPr>
+        <w:t xml:space="preserve"> </w:t>
+      </w:r>
+      <w:r>
+        <w:rPr>
+          <w:color w:val="000000" w:themeColor="text1"/>
+          <w:sz w:val="24"/>
+          <w:szCs w:val="24"/>
+        </w:rPr>
+        <w:t>Switchek</w:t>
+      </w:r>
+      <w:bookmarkEnd w:id="39"/>
+    </w:p>
+    <w:p>
+      <w:r>
+        <w:t>Switcheknek a Juniper EX2300 típusú, 48 portos eszközét választottuk. Ezekből telephelyenként szintén kettő található, melyek összhangban működnek egymással. A kapcsoló 1Gbps sebességet biztosít, és el van látva PoE+ minősítéssel, aminek segítségével képes árammal ellátni a cégnél használt telefonokat és kamerákat.</w:t>
+      </w:r>
+    </w:p>
+    <w:p>
+      <w:pPr>
+        <w:jc w:val="center"/>
+      </w:pPr>
+      <w:r>
+        <w:rPr>
+          <w:noProof/>
+        </w:rPr>
+        <w:drawing>
+          <wp:inline distT="0" distB="0" distL="0" distR="0" wp14:anchorId="4DE58788" wp14:editId="798D5B86">
+            <wp:extent cx="4492733" cy="2994660"/>
+            <wp:effectExtent l="0" t="0" r="3175" b="0"/>
+            <wp:docPr id="1204342387" name="Kép 4" descr="Juniper EX2300-48P Switch | Available Online Now"/>
+            <wp:cNvGraphicFramePr>
+              <a:graphicFrameLocks xmlns:a="http://schemas.openxmlformats.org/drawingml/2006/main" noChangeAspect="1"/>
+            </wp:cNvGraphicFramePr>
+            <a:graphic xmlns:a="http://schemas.openxmlformats.org/drawingml/2006/main">
+              <a:graphicData uri="http://schemas.openxmlformats.org/drawingml/2006/picture">
+                <pic:pic xmlns:pic="http://schemas.openxmlformats.org/drawingml/2006/picture">
+                  <pic:nvPicPr>
+                    <pic:cNvPr id="0" name="Picture 3" descr="Juniper EX2300-48P Switch | Available Online Now"/>
+                    <pic:cNvPicPr>
+                      <a:picLocks noChangeAspect="1" noChangeArrowheads="1"/>
+                    </pic:cNvPicPr>
+                  </pic:nvPicPr>
+                  <pic:blipFill>
+                    <a:blip r:embed="rId10" cstate="print">
+                      <a:extLst>
+                        <a:ext uri="{28A0092B-C50C-407E-A947-70E740481C1C}">
+                          <a14:useLocalDpi xmlns:a14="http://schemas.microsoft.com/office/drawing/2010/main" val="0"/>
+                        </a:ext>
+                      </a:extLst>
+                    </a:blip>
+                    <a:srcRect/>
+                    <a:stretch>
+                      <a:fillRect/>
+                    </a:stretch>
+                  </pic:blipFill>
+                  <pic:spPr bwMode="auto">
+                    <a:xfrm>
+                      <a:off x="0" y="0"/>
+                      <a:ext cx="4494745" cy="2996001"/>
+                    </a:xfrm>
+                    <a:prstGeom prst="rect">
+                      <a:avLst/>
+                    </a:prstGeom>
+                    <a:noFill/>
+                    <a:ln>
+                      <a:noFill/>
+                    </a:ln>
+                  </pic:spPr>
+                </pic:pic>
+              </a:graphicData>
+            </a:graphic>
+          </wp:inline>
+        </w:drawing>
+      </w:r>
+    </w:p>
+    <w:p>
+      <w:pPr>
+        <w:pStyle w:val="Cmsor3"/>
+        <w:rPr>
+          <w:color w:val="000000" w:themeColor="text1"/>
+          <w:sz w:val="24"/>
+          <w:szCs w:val="24"/>
+        </w:rPr>
+      </w:pPr>
       <w:bookmarkStart w:id="40" w:name="_Toc189061714"/>
       <w:r>
         <w:rPr>
@@ -6445,6 +6665,7 @@
           <w:sz w:val="24"/>
           <w:szCs w:val="24"/>
         </w:rPr>
+        <w:lastRenderedPageBreak/>
         <w:t>4</w:t>
       </w:r>
       <w:r>
@@ -6615,7 +6836,6 @@
       </w:pPr>
       <w:bookmarkStart w:id="43" w:name="_Toc189061717"/>
       <w:r>
-        <w:lastRenderedPageBreak/>
         <w:t>4.</w:t>
       </w:r>
       <w:r>
@@ -6944,23 +7164,13 @@
         </w:rPr>
         <w:t>Hálózati eszközök (</w:t>
       </w:r>
-      <w:proofErr w:type="spellStart"/>
-      <w:r>
-        <w:rPr>
-          <w:color w:val="000000" w:themeColor="text1"/>
-          <w:sz w:val="24"/>
-          <w:szCs w:val="24"/>
-        </w:rPr>
-        <w:t>Juniper</w:t>
-      </w:r>
-      <w:proofErr w:type="spellEnd"/>
-      <w:r>
-        <w:rPr>
-          <w:color w:val="000000" w:themeColor="text1"/>
-          <w:sz w:val="24"/>
-          <w:szCs w:val="24"/>
-        </w:rPr>
-        <w:t xml:space="preserve"> partner</w:t>
+      <w:r>
+        <w:rPr>
+          <w:color w:val="000000" w:themeColor="text1"/>
+          <w:sz w:val="24"/>
+          <w:szCs w:val="24"/>
+        </w:rPr>
+        <w:t>Juniper partner</w:t>
       </w:r>
       <w:r>
         <w:rPr>
@@ -7165,25 +7375,7 @@
           <w:sz w:val="24"/>
           <w:szCs w:val="24"/>
         </w:rPr>
-        <w:t xml:space="preserve"> Központi iroda </w:t>
-      </w:r>
-      <w:proofErr w:type="spellStart"/>
-      <w:r>
-        <w:rPr>
-          <w:color w:val="000000" w:themeColor="text1"/>
-          <w:sz w:val="24"/>
-          <w:szCs w:val="24"/>
-        </w:rPr>
-        <w:t>intenet</w:t>
-      </w:r>
-      <w:proofErr w:type="spellEnd"/>
-      <w:r>
-        <w:rPr>
-          <w:color w:val="000000" w:themeColor="text1"/>
-          <w:sz w:val="24"/>
-          <w:szCs w:val="24"/>
-        </w:rPr>
-        <w:t xml:space="preserve"> csomag</w:t>
+        <w:t xml:space="preserve"> Központi iroda intenet csomag</w:t>
       </w:r>
       <w:bookmarkEnd w:id="60"/>
     </w:p>
@@ -7227,25 +7419,7 @@
           <w:sz w:val="24"/>
           <w:szCs w:val="24"/>
         </w:rPr>
-        <w:t xml:space="preserve">2 Telephelyi </w:t>
-      </w:r>
-      <w:proofErr w:type="spellStart"/>
-      <w:r>
-        <w:rPr>
-          <w:color w:val="000000" w:themeColor="text1"/>
-          <w:sz w:val="24"/>
-          <w:szCs w:val="24"/>
-        </w:rPr>
-        <w:t>intenet</w:t>
-      </w:r>
-      <w:proofErr w:type="spellEnd"/>
-      <w:r>
-        <w:rPr>
-          <w:color w:val="000000" w:themeColor="text1"/>
-          <w:sz w:val="24"/>
-          <w:szCs w:val="24"/>
-        </w:rPr>
-        <w:t xml:space="preserve"> csomag</w:t>
+        <w:t>2 Telephelyi intenet csomag</w:t>
       </w:r>
       <w:bookmarkEnd w:id="61"/>
     </w:p>
@@ -7260,10 +7434,10 @@
       <w:bookmarkEnd w:id="62"/>
     </w:p>
     <w:sectPr>
-      <w:headerReference w:type="default" r:id="rId8"/>
-      <w:footerReference w:type="default" r:id="rId9"/>
-      <w:headerReference w:type="first" r:id="rId10"/>
-      <w:footerReference w:type="first" r:id="rId11"/>
+      <w:headerReference w:type="default" r:id="rId11"/>
+      <w:footerReference w:type="default" r:id="rId12"/>
+      <w:headerReference w:type="first" r:id="rId13"/>
+      <w:footerReference w:type="first" r:id="rId14"/>
       <w:pgSz w:w="11906" w:h="16838"/>
       <w:pgMar w:top="1417" w:right="1417" w:bottom="1417" w:left="1417" w:header="708" w:footer="708" w:gutter="0"/>
       <w:cols w:space="708"/>
@@ -8046,16 +8220,16 @@
 <file path=word/numbering.xml><?xml version="1.0" encoding="utf-8"?>
 <w:numbering xmlns:wpc="http://schemas.microsoft.com/office/word/2010/wordprocessingCanvas" xmlns:cx="http://schemas.microsoft.com/office/drawing/2014/chartex" xmlns:cx1="http://schemas.microsoft.com/office/drawing/2015/9/8/chartex" xmlns:cx2="http://schemas.microsoft.com/office/drawing/2015/10/21/chartex" xmlns:cx3="http://schemas.microsoft.com/office/drawing/2016/5/9/chartex" xmlns:cx4="http://schemas.microsoft.com/office/drawing/2016/5/10/chartex" xmlns:cx5="http://schemas.microsoft.com/office/drawing/2016/5/11/chartex" xmlns:cx6="http://schemas.microsoft.com/office/drawing/2016/5/12/chartex" xmlns:cx7="http://schemas.microsoft.com/office/drawing/2016/5/13/chartex" xmlns:cx8="http://schemas.microsoft.com/office/drawing/2016/5/14/chartex" xmlns:mc="http://schemas.openxmlformats.org/markup-compatibility/2006" xmlns:aink="http://schemas.microsoft.com/office/drawing/2016/ink" xmlns:am3d="http://schemas.microsoft.com/office/drawing/2017/model3d" xmlns:o="urn:schemas-microsoft-com:office:office" xmlns:oel="http://schemas.microsoft.com/office/2019/extlst" xmlns:r="http://schemas.openxmlformats.org/officeDocument/2006/relationships" xmlns:m="http://schemas.openxmlformats.org/officeDocument/2006/math" xmlns:v="urn:schemas-microsoft-com:vml" xmlns:wp14="http://schemas.microsoft.com/office/word/2010/wordprocessingDrawing" xmlns:wp="http://schemas.openxmlformats.org/drawingml/2006/wordprocessingDrawing" xmlns:w10="urn:schemas-microsoft-com:office:word" xmlns:w="http://schemas.openxmlformats.org/wordprocessingml/2006/main" xmlns:w14="http://schemas.microsoft.com/office/word/2010/wordml" xmlns:w15="http://schemas.microsoft.com/office/word/2012/wordml" xmlns:w16cex="http://schemas.microsoft.com/office/word/2018/wordml/cex" xmlns:w16cid="http://schemas.microsoft.com/office/word/2016/wordml/cid" xmlns:w16="http://schemas.microsoft.com/office/word/2018/wordml" xmlns:w16sdtdh="http://schemas.microsoft.com/office/word/2020/wordml/sdtdatahash" xmlns:w16se="http://schemas.microsoft.com/office/word/2015/wordml/symex" xmlns:wpg="http://schemas.microsoft.com/office/word/2010/wordprocessingGroup" xmlns:wpi="http://schemas.microsoft.com/office/word/2010/wordprocessingInk" xmlns:wne="http://schemas.microsoft.com/office/word/2006/wordml" xmlns:wps="http://schemas.microsoft.com/office/word/2010/wordprocessingShape" mc:Ignorable="w14 w15 w16se w16cid w16 w16cex w16sdtdh wp14">
   <w:abstractNum w:abstractNumId="0" w15:restartNumberingAfterBreak="0">
-    <w:nsid w:val="0C833098"/>
+    <w:nsid w:val="00A141A0"/>
     <w:multiLevelType w:val="hybridMultilevel"/>
-    <w:tmpl w:val="EB3AD71A"/>
+    <w:tmpl w:val="C8DE7920"/>
     <w:lvl w:ilvl="0" w:tplc="040E0001">
       <w:start w:val="1"/>
       <w:numFmt w:val="bullet"/>
       <w:lvlText w:val=""/>
       <w:lvlJc w:val="left"/>
       <w:pPr>
-        <w:ind w:left="720" w:hanging="360"/>
+        <w:ind w:left="768" w:hanging="360"/>
       </w:pPr>
       <w:rPr>
         <w:rFonts w:ascii="Symbol" w:hAnsi="Symbol" w:hint="default"/>
@@ -8067,7 +8241,7 @@
       <w:lvlText w:val="o"/>
       <w:lvlJc w:val="left"/>
       <w:pPr>
-        <w:ind w:left="1440" w:hanging="360"/>
+        <w:ind w:left="1488" w:hanging="360"/>
       </w:pPr>
       <w:rPr>
         <w:rFonts w:ascii="Courier New" w:hAnsi="Courier New" w:cs="Courier New" w:hint="default"/>
@@ -8079,7 +8253,7 @@
       <w:lvlText w:val=""/>
       <w:lvlJc w:val="left"/>
       <w:pPr>
-        <w:ind w:left="2160" w:hanging="360"/>
+        <w:ind w:left="2208" w:hanging="360"/>
       </w:pPr>
       <w:rPr>
         <w:rFonts w:ascii="Wingdings" w:hAnsi="Wingdings" w:hint="default"/>
@@ -8091,7 +8265,7 @@
       <w:lvlText w:val=""/>
       <w:lvlJc w:val="left"/>
       <w:pPr>
-        <w:ind w:left="2880" w:hanging="360"/>
+        <w:ind w:left="2928" w:hanging="360"/>
       </w:pPr>
       <w:rPr>
         <w:rFonts w:ascii="Symbol" w:hAnsi="Symbol" w:hint="default"/>
@@ -8103,7 +8277,7 @@
       <w:lvlText w:val="o"/>
       <w:lvlJc w:val="left"/>
       <w:pPr>
-        <w:ind w:left="3600" w:hanging="360"/>
+        <w:ind w:left="3648" w:hanging="360"/>
       </w:pPr>
       <w:rPr>
         <w:rFonts w:ascii="Courier New" w:hAnsi="Courier New" w:cs="Courier New" w:hint="default"/>
@@ -8115,7 +8289,7 @@
       <w:lvlText w:val=""/>
       <w:lvlJc w:val="left"/>
       <w:pPr>
-        <w:ind w:left="4320" w:hanging="360"/>
+        <w:ind w:left="4368" w:hanging="360"/>
       </w:pPr>
       <w:rPr>
         <w:rFonts w:ascii="Wingdings" w:hAnsi="Wingdings" w:hint="default"/>
@@ -8127,7 +8301,7 @@
       <w:lvlText w:val=""/>
       <w:lvlJc w:val="left"/>
       <w:pPr>
-        <w:ind w:left="5040" w:hanging="360"/>
+        <w:ind w:left="5088" w:hanging="360"/>
       </w:pPr>
       <w:rPr>
         <w:rFonts w:ascii="Symbol" w:hAnsi="Symbol" w:hint="default"/>
@@ -8139,7 +8313,7 @@
       <w:lvlText w:val="o"/>
       <w:lvlJc w:val="left"/>
       <w:pPr>
-        <w:ind w:left="5760" w:hanging="360"/>
+        <w:ind w:left="5808" w:hanging="360"/>
       </w:pPr>
       <w:rPr>
         <w:rFonts w:ascii="Courier New" w:hAnsi="Courier New" w:cs="Courier New" w:hint="default"/>
@@ -8151,7 +8325,7 @@
       <w:lvlText w:val=""/>
       <w:lvlJc w:val="left"/>
       <w:pPr>
-        <w:ind w:left="6480" w:hanging="360"/>
+        <w:ind w:left="6528" w:hanging="360"/>
       </w:pPr>
       <w:rPr>
         <w:rFonts w:ascii="Wingdings" w:hAnsi="Wingdings" w:hint="default"/>
@@ -8159,6 +8333,119 @@
     </w:lvl>
   </w:abstractNum>
   <w:abstractNum w:abstractNumId="1" w15:restartNumberingAfterBreak="0">
+    <w:nsid w:val="0C833098"/>
+    <w:multiLevelType w:val="hybridMultilevel"/>
+    <w:tmpl w:val="EB3AD71A"/>
+    <w:lvl w:ilvl="0" w:tplc="040E0001">
+      <w:start w:val="1"/>
+      <w:numFmt w:val="bullet"/>
+      <w:lvlText w:val=""/>
+      <w:lvlJc w:val="left"/>
+      <w:pPr>
+        <w:ind w:left="720" w:hanging="360"/>
+      </w:pPr>
+      <w:rPr>
+        <w:rFonts w:ascii="Symbol" w:hAnsi="Symbol" w:hint="default"/>
+      </w:rPr>
+    </w:lvl>
+    <w:lvl w:ilvl="1" w:tplc="040E0003" w:tentative="1">
+      <w:start w:val="1"/>
+      <w:numFmt w:val="bullet"/>
+      <w:lvlText w:val="o"/>
+      <w:lvlJc w:val="left"/>
+      <w:pPr>
+        <w:ind w:left="1440" w:hanging="360"/>
+      </w:pPr>
+      <w:rPr>
+        <w:rFonts w:ascii="Courier New" w:hAnsi="Courier New" w:cs="Courier New" w:hint="default"/>
+      </w:rPr>
+    </w:lvl>
+    <w:lvl w:ilvl="2" w:tplc="040E0005" w:tentative="1">
+      <w:start w:val="1"/>
+      <w:numFmt w:val="bullet"/>
+      <w:lvlText w:val=""/>
+      <w:lvlJc w:val="left"/>
+      <w:pPr>
+        <w:ind w:left="2160" w:hanging="360"/>
+      </w:pPr>
+      <w:rPr>
+        <w:rFonts w:ascii="Wingdings" w:hAnsi="Wingdings" w:hint="default"/>
+      </w:rPr>
+    </w:lvl>
+    <w:lvl w:ilvl="3" w:tplc="040E0001" w:tentative="1">
+      <w:start w:val="1"/>
+      <w:numFmt w:val="bullet"/>
+      <w:lvlText w:val=""/>
+      <w:lvlJc w:val="left"/>
+      <w:pPr>
+        <w:ind w:left="2880" w:hanging="360"/>
+      </w:pPr>
+      <w:rPr>
+        <w:rFonts w:ascii="Symbol" w:hAnsi="Symbol" w:hint="default"/>
+      </w:rPr>
+    </w:lvl>
+    <w:lvl w:ilvl="4" w:tplc="040E0003" w:tentative="1">
+      <w:start w:val="1"/>
+      <w:numFmt w:val="bullet"/>
+      <w:lvlText w:val="o"/>
+      <w:lvlJc w:val="left"/>
+      <w:pPr>
+        <w:ind w:left="3600" w:hanging="360"/>
+      </w:pPr>
+      <w:rPr>
+        <w:rFonts w:ascii="Courier New" w:hAnsi="Courier New" w:cs="Courier New" w:hint="default"/>
+      </w:rPr>
+    </w:lvl>
+    <w:lvl w:ilvl="5" w:tplc="040E0005" w:tentative="1">
+      <w:start w:val="1"/>
+      <w:numFmt w:val="bullet"/>
+      <w:lvlText w:val=""/>
+      <w:lvlJc w:val="left"/>
+      <w:pPr>
+        <w:ind w:left="4320" w:hanging="360"/>
+      </w:pPr>
+      <w:rPr>
+        <w:rFonts w:ascii="Wingdings" w:hAnsi="Wingdings" w:hint="default"/>
+      </w:rPr>
+    </w:lvl>
+    <w:lvl w:ilvl="6" w:tplc="040E0001" w:tentative="1">
+      <w:start w:val="1"/>
+      <w:numFmt w:val="bullet"/>
+      <w:lvlText w:val=""/>
+      <w:lvlJc w:val="left"/>
+      <w:pPr>
+        <w:ind w:left="5040" w:hanging="360"/>
+      </w:pPr>
+      <w:rPr>
+        <w:rFonts w:ascii="Symbol" w:hAnsi="Symbol" w:hint="default"/>
+      </w:rPr>
+    </w:lvl>
+    <w:lvl w:ilvl="7" w:tplc="040E0003" w:tentative="1">
+      <w:start w:val="1"/>
+      <w:numFmt w:val="bullet"/>
+      <w:lvlText w:val="o"/>
+      <w:lvlJc w:val="left"/>
+      <w:pPr>
+        <w:ind w:left="5760" w:hanging="360"/>
+      </w:pPr>
+      <w:rPr>
+        <w:rFonts w:ascii="Courier New" w:hAnsi="Courier New" w:cs="Courier New" w:hint="default"/>
+      </w:rPr>
+    </w:lvl>
+    <w:lvl w:ilvl="8" w:tplc="040E0005" w:tentative="1">
+      <w:start w:val="1"/>
+      <w:numFmt w:val="bullet"/>
+      <w:lvlText w:val=""/>
+      <w:lvlJc w:val="left"/>
+      <w:pPr>
+        <w:ind w:left="6480" w:hanging="360"/>
+      </w:pPr>
+      <w:rPr>
+        <w:rFonts w:ascii="Wingdings" w:hAnsi="Wingdings" w:hint="default"/>
+      </w:rPr>
+    </w:lvl>
+  </w:abstractNum>
+  <w:abstractNum w:abstractNumId="2" w15:restartNumberingAfterBreak="0">
     <w:nsid w:val="1E9A4139"/>
     <w:multiLevelType w:val="hybridMultilevel"/>
     <w:tmpl w:val="C004089A"/>
@@ -8244,7 +8531,7 @@
       </w:pPr>
     </w:lvl>
   </w:abstractNum>
-  <w:abstractNum w:abstractNumId="2" w15:restartNumberingAfterBreak="0">
+  <w:abstractNum w:abstractNumId="3" w15:restartNumberingAfterBreak="0">
     <w:nsid w:val="400679BF"/>
     <w:multiLevelType w:val="hybridMultilevel"/>
     <w:tmpl w:val="45309AEC"/>
@@ -8333,13 +8620,132 @@
       </w:pPr>
     </w:lvl>
   </w:abstractNum>
+  <w:abstractNum w:abstractNumId="4" w15:restartNumberingAfterBreak="0">
+    <w:nsid w:val="63F50827"/>
+    <w:multiLevelType w:val="hybridMultilevel"/>
+    <w:tmpl w:val="DB443B62"/>
+    <w:lvl w:ilvl="0" w:tplc="040E0001">
+      <w:start w:val="1"/>
+      <w:numFmt w:val="bullet"/>
+      <w:lvlText w:val=""/>
+      <w:lvlJc w:val="left"/>
+      <w:pPr>
+        <w:ind w:left="720" w:hanging="360"/>
+      </w:pPr>
+      <w:rPr>
+        <w:rFonts w:ascii="Symbol" w:hAnsi="Symbol" w:hint="default"/>
+      </w:rPr>
+    </w:lvl>
+    <w:lvl w:ilvl="1" w:tplc="040E0003" w:tentative="1">
+      <w:start w:val="1"/>
+      <w:numFmt w:val="bullet"/>
+      <w:lvlText w:val="o"/>
+      <w:lvlJc w:val="left"/>
+      <w:pPr>
+        <w:ind w:left="1440" w:hanging="360"/>
+      </w:pPr>
+      <w:rPr>
+        <w:rFonts w:ascii="Courier New" w:hAnsi="Courier New" w:cs="Courier New" w:hint="default"/>
+      </w:rPr>
+    </w:lvl>
+    <w:lvl w:ilvl="2" w:tplc="040E0005" w:tentative="1">
+      <w:start w:val="1"/>
+      <w:numFmt w:val="bullet"/>
+      <w:lvlText w:val=""/>
+      <w:lvlJc w:val="left"/>
+      <w:pPr>
+        <w:ind w:left="2160" w:hanging="360"/>
+      </w:pPr>
+      <w:rPr>
+        <w:rFonts w:ascii="Wingdings" w:hAnsi="Wingdings" w:hint="default"/>
+      </w:rPr>
+    </w:lvl>
+    <w:lvl w:ilvl="3" w:tplc="040E0001" w:tentative="1">
+      <w:start w:val="1"/>
+      <w:numFmt w:val="bullet"/>
+      <w:lvlText w:val=""/>
+      <w:lvlJc w:val="left"/>
+      <w:pPr>
+        <w:ind w:left="2880" w:hanging="360"/>
+      </w:pPr>
+      <w:rPr>
+        <w:rFonts w:ascii="Symbol" w:hAnsi="Symbol" w:hint="default"/>
+      </w:rPr>
+    </w:lvl>
+    <w:lvl w:ilvl="4" w:tplc="040E0003" w:tentative="1">
+      <w:start w:val="1"/>
+      <w:numFmt w:val="bullet"/>
+      <w:lvlText w:val="o"/>
+      <w:lvlJc w:val="left"/>
+      <w:pPr>
+        <w:ind w:left="3600" w:hanging="360"/>
+      </w:pPr>
+      <w:rPr>
+        <w:rFonts w:ascii="Courier New" w:hAnsi="Courier New" w:cs="Courier New" w:hint="default"/>
+      </w:rPr>
+    </w:lvl>
+    <w:lvl w:ilvl="5" w:tplc="040E0005" w:tentative="1">
+      <w:start w:val="1"/>
+      <w:numFmt w:val="bullet"/>
+      <w:lvlText w:val=""/>
+      <w:lvlJc w:val="left"/>
+      <w:pPr>
+        <w:ind w:left="4320" w:hanging="360"/>
+      </w:pPr>
+      <w:rPr>
+        <w:rFonts w:ascii="Wingdings" w:hAnsi="Wingdings" w:hint="default"/>
+      </w:rPr>
+    </w:lvl>
+    <w:lvl w:ilvl="6" w:tplc="040E0001" w:tentative="1">
+      <w:start w:val="1"/>
+      <w:numFmt w:val="bullet"/>
+      <w:lvlText w:val=""/>
+      <w:lvlJc w:val="left"/>
+      <w:pPr>
+        <w:ind w:left="5040" w:hanging="360"/>
+      </w:pPr>
+      <w:rPr>
+        <w:rFonts w:ascii="Symbol" w:hAnsi="Symbol" w:hint="default"/>
+      </w:rPr>
+    </w:lvl>
+    <w:lvl w:ilvl="7" w:tplc="040E0003" w:tentative="1">
+      <w:start w:val="1"/>
+      <w:numFmt w:val="bullet"/>
+      <w:lvlText w:val="o"/>
+      <w:lvlJc w:val="left"/>
+      <w:pPr>
+        <w:ind w:left="5760" w:hanging="360"/>
+      </w:pPr>
+      <w:rPr>
+        <w:rFonts w:ascii="Courier New" w:hAnsi="Courier New" w:cs="Courier New" w:hint="default"/>
+      </w:rPr>
+    </w:lvl>
+    <w:lvl w:ilvl="8" w:tplc="040E0005" w:tentative="1">
+      <w:start w:val="1"/>
+      <w:numFmt w:val="bullet"/>
+      <w:lvlText w:val=""/>
+      <w:lvlJc w:val="left"/>
+      <w:pPr>
+        <w:ind w:left="6480" w:hanging="360"/>
+      </w:pPr>
+      <w:rPr>
+        <w:rFonts w:ascii="Wingdings" w:hAnsi="Wingdings" w:hint="default"/>
+      </w:rPr>
+    </w:lvl>
+  </w:abstractNum>
   <w:num w:numId="1" w16cid:durableId="1724676057">
+    <w:abstractNumId w:val="3"/>
+  </w:num>
+  <w:num w:numId="2" w16cid:durableId="1456364477">
     <w:abstractNumId w:val="2"/>
   </w:num>
-  <w:num w:numId="2" w16cid:durableId="1456364477">
+  <w:num w:numId="3" w16cid:durableId="2100756839">
     <w:abstractNumId w:val="1"/>
   </w:num>
-  <w:num w:numId="3" w16cid:durableId="2100756839">
+  <w:num w:numId="4" w16cid:durableId="250629247">
+    <w:abstractNumId w:val="4"/>
+  </w:num>
+  <w:num w:numId="5" w16cid:durableId="931621057">
     <w:abstractNumId w:val="0"/>
   </w:num>
 </w:numbering>
@@ -8951,6 +9357,7 @@
   <w:style w:type="character" w:default="1" w:styleId="Bekezdsalapbettpusa">
     <w:name w:val="Default Paragraph Font"/>
     <w:uiPriority w:val="1"/>
+    <w:semiHidden/>
     <w:unhideWhenUsed/>
   </w:style>
   <w:style w:type="table" w:default="1" w:styleId="Normltblzat">

</xml_diff>

<commit_message>
File server, Mist AI
</commit_message>
<xml_diff>
--- a/monke_bricks.docx
+++ b/monke_bricks.docx
@@ -162,7 +162,7 @@
           <w:r>
             <w:fldChar w:fldCharType="separate"/>
           </w:r>
-          <w:hyperlink w:anchor="_Toc192570307" w:history="1">
+          <w:hyperlink w:anchor="_Toc193321618" w:history="1">
             <w:r>
               <w:rPr>
                 <w:rStyle w:val="Hiperhivatkozs"/>
@@ -189,7 +189,7 @@
                 <w:noProof/>
                 <w:webHidden/>
               </w:rPr>
-              <w:instrText xml:space="preserve"> PAGEREF _Toc192570307 \h </w:instrText>
+              <w:instrText xml:space="preserve"> PAGEREF _Toc193321618 \h </w:instrText>
             </w:r>
             <w:r>
               <w:rPr>
@@ -232,7 +232,7 @@
               <w:lang w:eastAsia="hu-HU"/>
             </w:rPr>
           </w:pPr>
-          <w:hyperlink w:anchor="_Toc192570308" w:history="1">
+          <w:hyperlink w:anchor="_Toc193321619" w:history="1">
             <w:r>
               <w:rPr>
                 <w:rStyle w:val="Hiperhivatkozs"/>
@@ -259,7 +259,7 @@
                 <w:noProof/>
                 <w:webHidden/>
               </w:rPr>
-              <w:instrText xml:space="preserve"> PAGEREF _Toc192570308 \h </w:instrText>
+              <w:instrText xml:space="preserve"> PAGEREF _Toc193321619 \h </w:instrText>
             </w:r>
             <w:r>
               <w:rPr>
@@ -302,7 +302,7 @@
               <w:lang w:eastAsia="hu-HU"/>
             </w:rPr>
           </w:pPr>
-          <w:hyperlink w:anchor="_Toc192570309" w:history="1">
+          <w:hyperlink w:anchor="_Toc193321620" w:history="1">
             <w:r>
               <w:rPr>
                 <w:rStyle w:val="Hiperhivatkozs"/>
@@ -329,7 +329,7 @@
                 <w:noProof/>
                 <w:webHidden/>
               </w:rPr>
-              <w:instrText xml:space="preserve"> PAGEREF _Toc192570309 \h </w:instrText>
+              <w:instrText xml:space="preserve"> PAGEREF _Toc193321620 \h </w:instrText>
             </w:r>
             <w:r>
               <w:rPr>
@@ -372,7 +372,7 @@
               <w:lang w:eastAsia="hu-HU"/>
             </w:rPr>
           </w:pPr>
-          <w:hyperlink w:anchor="_Toc192570310" w:history="1">
+          <w:hyperlink w:anchor="_Toc193321621" w:history="1">
             <w:r>
               <w:rPr>
                 <w:rStyle w:val="Hiperhivatkozs"/>
@@ -399,7 +399,7 @@
                 <w:noProof/>
                 <w:webHidden/>
               </w:rPr>
-              <w:instrText xml:space="preserve"> PAGEREF _Toc192570310 \h </w:instrText>
+              <w:instrText xml:space="preserve"> PAGEREF _Toc193321621 \h </w:instrText>
             </w:r>
             <w:r>
               <w:rPr>
@@ -442,7 +442,7 @@
               <w:lang w:eastAsia="hu-HU"/>
             </w:rPr>
           </w:pPr>
-          <w:hyperlink w:anchor="_Toc192570311" w:history="1">
+          <w:hyperlink w:anchor="_Toc193321622" w:history="1">
             <w:r>
               <w:rPr>
                 <w:rStyle w:val="Hiperhivatkozs"/>
@@ -469,7 +469,7 @@
                 <w:noProof/>
                 <w:webHidden/>
               </w:rPr>
-              <w:instrText xml:space="preserve"> PAGEREF _Toc192570311 \h </w:instrText>
+              <w:instrText xml:space="preserve"> PAGEREF _Toc193321622 \h </w:instrText>
             </w:r>
             <w:r>
               <w:rPr>
@@ -512,7 +512,7 @@
               <w:lang w:eastAsia="hu-HU"/>
             </w:rPr>
           </w:pPr>
-          <w:hyperlink w:anchor="_Toc192570312" w:history="1">
+          <w:hyperlink w:anchor="_Toc193321623" w:history="1">
             <w:r>
               <w:rPr>
                 <w:rStyle w:val="Hiperhivatkozs"/>
@@ -539,7 +539,7 @@
                 <w:noProof/>
                 <w:webHidden/>
               </w:rPr>
-              <w:instrText xml:space="preserve"> PAGEREF _Toc192570312 \h </w:instrText>
+              <w:instrText xml:space="preserve"> PAGEREF _Toc193321623 \h </w:instrText>
             </w:r>
             <w:r>
               <w:rPr>
@@ -582,7 +582,7 @@
               <w:lang w:eastAsia="hu-HU"/>
             </w:rPr>
           </w:pPr>
-          <w:hyperlink w:anchor="_Toc192570313" w:history="1">
+          <w:hyperlink w:anchor="_Toc193321624" w:history="1">
             <w:r>
               <w:rPr>
                 <w:rStyle w:val="Hiperhivatkozs"/>
@@ -609,7 +609,7 @@
                 <w:noProof/>
                 <w:webHidden/>
               </w:rPr>
-              <w:instrText xml:space="preserve"> PAGEREF _Toc192570313 \h </w:instrText>
+              <w:instrText xml:space="preserve"> PAGEREF _Toc193321624 \h </w:instrText>
             </w:r>
             <w:r>
               <w:rPr>
@@ -652,7 +652,7 @@
               <w:lang w:eastAsia="hu-HU"/>
             </w:rPr>
           </w:pPr>
-          <w:hyperlink w:anchor="_Toc192570314" w:history="1">
+          <w:hyperlink w:anchor="_Toc193321625" w:history="1">
             <w:r>
               <w:rPr>
                 <w:rStyle w:val="Hiperhivatkozs"/>
@@ -679,7 +679,7 @@
                 <w:noProof/>
                 <w:webHidden/>
               </w:rPr>
-              <w:instrText xml:space="preserve"> PAGEREF _Toc192570314 \h </w:instrText>
+              <w:instrText xml:space="preserve"> PAGEREF _Toc193321625 \h </w:instrText>
             </w:r>
             <w:r>
               <w:rPr>
@@ -699,7 +699,7 @@
                 <w:noProof/>
                 <w:webHidden/>
               </w:rPr>
-              <w:t>4</w:t>
+              <w:t>5</w:t>
             </w:r>
             <w:r>
               <w:rPr>
@@ -722,7 +722,7 @@
               <w:lang w:eastAsia="hu-HU"/>
             </w:rPr>
           </w:pPr>
-          <w:hyperlink w:anchor="_Toc192570315" w:history="1">
+          <w:hyperlink w:anchor="_Toc193321626" w:history="1">
             <w:r>
               <w:rPr>
                 <w:rStyle w:val="Hiperhivatkozs"/>
@@ -749,7 +749,7 @@
                 <w:noProof/>
                 <w:webHidden/>
               </w:rPr>
-              <w:instrText xml:space="preserve"> PAGEREF _Toc192570315 \h </w:instrText>
+              <w:instrText xml:space="preserve"> PAGEREF _Toc193321626 \h </w:instrText>
             </w:r>
             <w:r>
               <w:rPr>
@@ -792,13 +792,13 @@
               <w:lang w:eastAsia="hu-HU"/>
             </w:rPr>
           </w:pPr>
-          <w:hyperlink w:anchor="_Toc192570316" w:history="1">
+          <w:hyperlink w:anchor="_Toc193321627" w:history="1">
             <w:r>
               <w:rPr>
                 <w:rStyle w:val="Hiperhivatkozs"/>
                 <w:noProof/>
               </w:rPr>
-              <w:t>2.3 VLAN felosztás</w:t>
+              <w:t>2.3 IP címzés</w:t>
             </w:r>
             <w:r>
               <w:rPr>
@@ -819,7 +819,7 @@
                 <w:noProof/>
                 <w:webHidden/>
               </w:rPr>
-              <w:instrText xml:space="preserve"> PAGEREF _Toc192570316 \h </w:instrText>
+              <w:instrText xml:space="preserve"> PAGEREF _Toc193321627 \h </w:instrText>
             </w:r>
             <w:r>
               <w:rPr>
@@ -862,13 +862,13 @@
               <w:lang w:eastAsia="hu-HU"/>
             </w:rPr>
           </w:pPr>
-          <w:hyperlink w:anchor="_Toc192570317" w:history="1">
+          <w:hyperlink w:anchor="_Toc193321628" w:history="1">
             <w:r>
               <w:rPr>
                 <w:rStyle w:val="Hiperhivatkozs"/>
                 <w:noProof/>
               </w:rPr>
-              <w:t>2.4 Redundancia</w:t>
+              <w:t>2.4 VLAN felosztás</w:t>
             </w:r>
             <w:r>
               <w:rPr>
@@ -889,7 +889,7 @@
                 <w:noProof/>
                 <w:webHidden/>
               </w:rPr>
-              <w:instrText xml:space="preserve"> PAGEREF _Toc192570317 \h </w:instrText>
+              <w:instrText xml:space="preserve"> PAGEREF _Toc193321628 \h </w:instrText>
             </w:r>
             <w:r>
               <w:rPr>
@@ -909,7 +909,77 @@
                 <w:noProof/>
                 <w:webHidden/>
               </w:rPr>
-              <w:t>5</w:t>
+              <w:t>6</w:t>
+            </w:r>
+            <w:r>
+              <w:rPr>
+                <w:noProof/>
+                <w:webHidden/>
+              </w:rPr>
+              <w:fldChar w:fldCharType="end"/>
+            </w:r>
+          </w:hyperlink>
+        </w:p>
+        <w:p>
+          <w:pPr>
+            <w:pStyle w:val="TJ2"/>
+            <w:tabs>
+              <w:tab w:val="right" w:leader="dot" w:pos="9062"/>
+            </w:tabs>
+            <w:rPr>
+              <w:rFonts w:eastAsiaTheme="minorEastAsia" w:cstheme="minorBidi"/>
+              <w:noProof/>
+              <w:lang w:eastAsia="hu-HU"/>
+            </w:rPr>
+          </w:pPr>
+          <w:hyperlink w:anchor="_Toc193321629" w:history="1">
+            <w:r>
+              <w:rPr>
+                <w:rStyle w:val="Hiperhivatkozs"/>
+                <w:noProof/>
+              </w:rPr>
+              <w:t>2.5 Redundancia</w:t>
+            </w:r>
+            <w:r>
+              <w:rPr>
+                <w:noProof/>
+                <w:webHidden/>
+              </w:rPr>
+              <w:tab/>
+            </w:r>
+            <w:r>
+              <w:rPr>
+                <w:noProof/>
+                <w:webHidden/>
+              </w:rPr>
+              <w:fldChar w:fldCharType="begin"/>
+            </w:r>
+            <w:r>
+              <w:rPr>
+                <w:noProof/>
+                <w:webHidden/>
+              </w:rPr>
+              <w:instrText xml:space="preserve"> PAGEREF _Toc193321629 \h </w:instrText>
+            </w:r>
+            <w:r>
+              <w:rPr>
+                <w:noProof/>
+                <w:webHidden/>
+              </w:rPr>
+            </w:r>
+            <w:r>
+              <w:rPr>
+                <w:noProof/>
+                <w:webHidden/>
+              </w:rPr>
+              <w:fldChar w:fldCharType="separate"/>
+            </w:r>
+            <w:r>
+              <w:rPr>
+                <w:noProof/>
+                <w:webHidden/>
+              </w:rPr>
+              <w:t>7</w:t>
             </w:r>
             <w:r>
               <w:rPr>
@@ -932,13 +1002,13 @@
               <w:lang w:eastAsia="hu-HU"/>
             </w:rPr>
           </w:pPr>
-          <w:hyperlink w:anchor="_Toc192570318" w:history="1">
+          <w:hyperlink w:anchor="_Toc193321630" w:history="1">
             <w:r>
               <w:rPr>
                 <w:rStyle w:val="Hiperhivatkozs"/>
                 <w:noProof/>
               </w:rPr>
-              <w:t>2.4.1 Második rétegbeli</w:t>
+              <w:t>2.5.1 Második rétegbeli</w:t>
             </w:r>
             <w:r>
               <w:rPr>
@@ -959,7 +1029,7 @@
                 <w:noProof/>
                 <w:webHidden/>
               </w:rPr>
-              <w:instrText xml:space="preserve"> PAGEREF _Toc192570318 \h </w:instrText>
+              <w:instrText xml:space="preserve"> PAGEREF _Toc193321630 \h </w:instrText>
             </w:r>
             <w:r>
               <w:rPr>
@@ -979,7 +1049,7 @@
                 <w:noProof/>
                 <w:webHidden/>
               </w:rPr>
-              <w:t>5</w:t>
+              <w:t>7</w:t>
             </w:r>
             <w:r>
               <w:rPr>
@@ -1002,13 +1072,13 @@
               <w:lang w:eastAsia="hu-HU"/>
             </w:rPr>
           </w:pPr>
-          <w:hyperlink w:anchor="_Toc192570319" w:history="1">
+          <w:hyperlink w:anchor="_Toc193321631" w:history="1">
             <w:r>
               <w:rPr>
                 <w:rStyle w:val="Hiperhivatkozs"/>
                 <w:noProof/>
               </w:rPr>
-              <w:t>2.4.2 Harmadik rétegbeli</w:t>
+              <w:t>2.5.2 Harmadik rétegbeli</w:t>
             </w:r>
             <w:r>
               <w:rPr>
@@ -1029,7 +1099,7 @@
                 <w:noProof/>
                 <w:webHidden/>
               </w:rPr>
-              <w:instrText xml:space="preserve"> PAGEREF _Toc192570319 \h </w:instrText>
+              <w:instrText xml:space="preserve"> PAGEREF _Toc193321631 \h </w:instrText>
             </w:r>
             <w:r>
               <w:rPr>
@@ -1049,7 +1119,7 @@
                 <w:noProof/>
                 <w:webHidden/>
               </w:rPr>
-              <w:t>5</w:t>
+              <w:t>7</w:t>
             </w:r>
             <w:r>
               <w:rPr>
@@ -1072,13 +1142,13 @@
               <w:lang w:eastAsia="hu-HU"/>
             </w:rPr>
           </w:pPr>
-          <w:hyperlink w:anchor="_Toc192570320" w:history="1">
+          <w:hyperlink w:anchor="_Toc193321632" w:history="1">
             <w:r>
               <w:rPr>
                 <w:rStyle w:val="Hiperhivatkozs"/>
                 <w:noProof/>
               </w:rPr>
-              <w:t>2.4.3 Szolgáltatásredundancia</w:t>
+              <w:t>2.5.3 Szolgáltatásredundancia</w:t>
             </w:r>
             <w:r>
               <w:rPr>
@@ -1099,7 +1169,7 @@
                 <w:noProof/>
                 <w:webHidden/>
               </w:rPr>
-              <w:instrText xml:space="preserve"> PAGEREF _Toc192570320 \h </w:instrText>
+              <w:instrText xml:space="preserve"> PAGEREF _Toc193321632 \h </w:instrText>
             </w:r>
             <w:r>
               <w:rPr>
@@ -1119,7 +1189,7 @@
                 <w:noProof/>
                 <w:webHidden/>
               </w:rPr>
-              <w:t>5</w:t>
+              <w:t>7</w:t>
             </w:r>
             <w:r>
               <w:rPr>
@@ -1142,13 +1212,13 @@
               <w:lang w:eastAsia="hu-HU"/>
             </w:rPr>
           </w:pPr>
-          <w:hyperlink w:anchor="_Toc192570321" w:history="1">
+          <w:hyperlink w:anchor="_Toc193321633" w:history="1">
             <w:r>
               <w:rPr>
                 <w:rStyle w:val="Hiperhivatkozs"/>
                 <w:noProof/>
               </w:rPr>
-              <w:t>2.5 Forgalomirányítás</w:t>
+              <w:t>2.6 Forgalomirányítás</w:t>
             </w:r>
             <w:r>
               <w:rPr>
@@ -1169,7 +1239,7 @@
                 <w:noProof/>
                 <w:webHidden/>
               </w:rPr>
-              <w:instrText xml:space="preserve"> PAGEREF _Toc192570321 \h </w:instrText>
+              <w:instrText xml:space="preserve"> PAGEREF _Toc193321633 \h </w:instrText>
             </w:r>
             <w:r>
               <w:rPr>
@@ -1189,7 +1259,7 @@
                 <w:noProof/>
                 <w:webHidden/>
               </w:rPr>
-              <w:t>6</w:t>
+              <w:t>8</w:t>
             </w:r>
             <w:r>
               <w:rPr>
@@ -1212,13 +1282,13 @@
               <w:lang w:eastAsia="hu-HU"/>
             </w:rPr>
           </w:pPr>
-          <w:hyperlink w:anchor="_Toc192570322" w:history="1">
+          <w:hyperlink w:anchor="_Toc193321634" w:history="1">
             <w:r>
               <w:rPr>
                 <w:rStyle w:val="Hiperhivatkozs"/>
                 <w:noProof/>
               </w:rPr>
-              <w:t>2.5.1 Statikus</w:t>
+              <w:t>2.6.1 Statikus</w:t>
             </w:r>
             <w:r>
               <w:rPr>
@@ -1239,7 +1309,7 @@
                 <w:noProof/>
                 <w:webHidden/>
               </w:rPr>
-              <w:instrText xml:space="preserve"> PAGEREF _Toc192570322 \h </w:instrText>
+              <w:instrText xml:space="preserve"> PAGEREF _Toc193321634 \h </w:instrText>
             </w:r>
             <w:r>
               <w:rPr>
@@ -1259,7 +1329,7 @@
                 <w:noProof/>
                 <w:webHidden/>
               </w:rPr>
-              <w:t>6</w:t>
+              <w:t>8</w:t>
             </w:r>
             <w:r>
               <w:rPr>
@@ -1282,13 +1352,13 @@
               <w:lang w:eastAsia="hu-HU"/>
             </w:rPr>
           </w:pPr>
-          <w:hyperlink w:anchor="_Toc192570323" w:history="1">
+          <w:hyperlink w:anchor="_Toc193321635" w:history="1">
             <w:r>
               <w:rPr>
                 <w:rStyle w:val="Hiperhivatkozs"/>
                 <w:noProof/>
               </w:rPr>
-              <w:t>2.5.2 Dinamikus</w:t>
+              <w:t>2.6.2 Dinamikus</w:t>
             </w:r>
             <w:r>
               <w:rPr>
@@ -1309,7 +1379,7 @@
                 <w:noProof/>
                 <w:webHidden/>
               </w:rPr>
-              <w:instrText xml:space="preserve"> PAGEREF _Toc192570323 \h </w:instrText>
+              <w:instrText xml:space="preserve"> PAGEREF _Toc193321635 \h </w:instrText>
             </w:r>
             <w:r>
               <w:rPr>
@@ -1329,7 +1399,7 @@
                 <w:noProof/>
                 <w:webHidden/>
               </w:rPr>
-              <w:t>6</w:t>
+              <w:t>8</w:t>
             </w:r>
             <w:r>
               <w:rPr>
@@ -1352,13 +1422,13 @@
               <w:lang w:eastAsia="hu-HU"/>
             </w:rPr>
           </w:pPr>
-          <w:hyperlink w:anchor="_Toc192570324" w:history="1">
+          <w:hyperlink w:anchor="_Toc193321636" w:history="1">
             <w:r>
               <w:rPr>
                 <w:rStyle w:val="Hiperhivatkozs"/>
                 <w:noProof/>
               </w:rPr>
-              <w:t>2.5.3 VPN</w:t>
+              <w:t>2.6.3 VPN</w:t>
             </w:r>
             <w:r>
               <w:rPr>
@@ -1379,7 +1449,7 @@
                 <w:noProof/>
                 <w:webHidden/>
               </w:rPr>
-              <w:instrText xml:space="preserve"> PAGEREF _Toc192570324 \h </w:instrText>
+              <w:instrText xml:space="preserve"> PAGEREF _Toc193321636 \h </w:instrText>
             </w:r>
             <w:r>
               <w:rPr>
@@ -1399,7 +1469,7 @@
                 <w:noProof/>
                 <w:webHidden/>
               </w:rPr>
-              <w:t>6</w:t>
+              <w:t>8</w:t>
             </w:r>
             <w:r>
               <w:rPr>
@@ -1422,13 +1492,13 @@
               <w:lang w:eastAsia="hu-HU"/>
             </w:rPr>
           </w:pPr>
-          <w:hyperlink w:anchor="_Toc192570325" w:history="1">
+          <w:hyperlink w:anchor="_Toc193321637" w:history="1">
             <w:r>
               <w:rPr>
                 <w:rStyle w:val="Hiperhivatkozs"/>
                 <w:noProof/>
               </w:rPr>
-              <w:t>2.6 Biztonság</w:t>
+              <w:t>2.7 Biztonság</w:t>
             </w:r>
             <w:r>
               <w:rPr>
@@ -1449,7 +1519,7 @@
                 <w:noProof/>
                 <w:webHidden/>
               </w:rPr>
-              <w:instrText xml:space="preserve"> PAGEREF _Toc192570325 \h </w:instrText>
+              <w:instrText xml:space="preserve"> PAGEREF _Toc193321637 \h </w:instrText>
             </w:r>
             <w:r>
               <w:rPr>
@@ -1469,7 +1539,7 @@
                 <w:noProof/>
                 <w:webHidden/>
               </w:rPr>
-              <w:t>9</w:t>
+              <w:t>11</w:t>
             </w:r>
             <w:r>
               <w:rPr>
@@ -1492,13 +1562,13 @@
               <w:lang w:eastAsia="hu-HU"/>
             </w:rPr>
           </w:pPr>
-          <w:hyperlink w:anchor="_Toc192570326" w:history="1">
+          <w:hyperlink w:anchor="_Toc193321638" w:history="1">
             <w:r>
               <w:rPr>
                 <w:rStyle w:val="Hiperhivatkozs"/>
                 <w:noProof/>
               </w:rPr>
-              <w:t>2.6.1 Statikus NAT</w:t>
+              <w:t>2.7.1 Statikus NAT</w:t>
             </w:r>
             <w:r>
               <w:rPr>
@@ -1519,7 +1589,7 @@
                 <w:noProof/>
                 <w:webHidden/>
               </w:rPr>
-              <w:instrText xml:space="preserve"> PAGEREF _Toc192570326 \h </w:instrText>
+              <w:instrText xml:space="preserve"> PAGEREF _Toc193321638 \h </w:instrText>
             </w:r>
             <w:r>
               <w:rPr>
@@ -1539,7 +1609,7 @@
                 <w:noProof/>
                 <w:webHidden/>
               </w:rPr>
-              <w:t>9</w:t>
+              <w:t>11</w:t>
             </w:r>
             <w:r>
               <w:rPr>
@@ -1562,13 +1632,13 @@
               <w:lang w:eastAsia="hu-HU"/>
             </w:rPr>
           </w:pPr>
-          <w:hyperlink w:anchor="_Toc192570327" w:history="1">
+          <w:hyperlink w:anchor="_Toc193321639" w:history="1">
             <w:r>
               <w:rPr>
                 <w:rStyle w:val="Hiperhivatkozs"/>
                 <w:noProof/>
               </w:rPr>
-              <w:t>2.6.2 PAT</w:t>
+              <w:t>2.7.2 PAT</w:t>
             </w:r>
             <w:r>
               <w:rPr>
@@ -1589,7 +1659,7 @@
                 <w:noProof/>
                 <w:webHidden/>
               </w:rPr>
-              <w:instrText xml:space="preserve"> PAGEREF _Toc192570327 \h </w:instrText>
+              <w:instrText xml:space="preserve"> PAGEREF _Toc193321639 \h </w:instrText>
             </w:r>
             <w:r>
               <w:rPr>
@@ -1609,7 +1679,7 @@
                 <w:noProof/>
                 <w:webHidden/>
               </w:rPr>
-              <w:t>9</w:t>
+              <w:t>11</w:t>
             </w:r>
             <w:r>
               <w:rPr>
@@ -1632,13 +1702,13 @@
               <w:lang w:eastAsia="hu-HU"/>
             </w:rPr>
           </w:pPr>
-          <w:hyperlink w:anchor="_Toc192570328" w:history="1">
+          <w:hyperlink w:anchor="_Toc193321640" w:history="1">
             <w:r>
               <w:rPr>
                 <w:rStyle w:val="Hiperhivatkozs"/>
                 <w:noProof/>
               </w:rPr>
-              <w:t>2.6.3 Tűzfal szabályok</w:t>
+              <w:t>2.7.3 Tűzfal szabályok</w:t>
             </w:r>
             <w:r>
               <w:rPr>
@@ -1659,7 +1729,7 @@
                 <w:noProof/>
                 <w:webHidden/>
               </w:rPr>
-              <w:instrText xml:space="preserve"> PAGEREF _Toc192570328 \h </w:instrText>
+              <w:instrText xml:space="preserve"> PAGEREF _Toc193321640 \h </w:instrText>
             </w:r>
             <w:r>
               <w:rPr>
@@ -1679,7 +1749,7 @@
                 <w:noProof/>
                 <w:webHidden/>
               </w:rPr>
-              <w:t>9</w:t>
+              <w:t>11</w:t>
             </w:r>
             <w:r>
               <w:rPr>
@@ -1702,13 +1772,13 @@
               <w:lang w:eastAsia="hu-HU"/>
             </w:rPr>
           </w:pPr>
-          <w:hyperlink w:anchor="_Toc192570329" w:history="1">
+          <w:hyperlink w:anchor="_Toc193321641" w:history="1">
             <w:r>
               <w:rPr>
                 <w:rStyle w:val="Hiperhivatkozs"/>
                 <w:noProof/>
               </w:rPr>
-              <w:t>2.6.4 Jelszavak</w:t>
+              <w:t>2.7.4 Jelszavak</w:t>
             </w:r>
             <w:r>
               <w:rPr>
@@ -1729,7 +1799,7 @@
                 <w:noProof/>
                 <w:webHidden/>
               </w:rPr>
-              <w:instrText xml:space="preserve"> PAGEREF _Toc192570329 \h </w:instrText>
+              <w:instrText xml:space="preserve"> PAGEREF _Toc193321641 \h </w:instrText>
             </w:r>
             <w:r>
               <w:rPr>
@@ -1749,7 +1819,7 @@
                 <w:noProof/>
                 <w:webHidden/>
               </w:rPr>
-              <w:t>9</w:t>
+              <w:t>11</w:t>
             </w:r>
             <w:r>
               <w:rPr>
@@ -1772,7 +1842,7 @@
               <w:lang w:eastAsia="hu-HU"/>
             </w:rPr>
           </w:pPr>
-          <w:hyperlink w:anchor="_Toc192570330" w:history="1">
+          <w:hyperlink w:anchor="_Toc193321642" w:history="1">
             <w:r>
               <w:rPr>
                 <w:rStyle w:val="Hiperhivatkozs"/>
@@ -1799,7 +1869,7 @@
                 <w:noProof/>
                 <w:webHidden/>
               </w:rPr>
-              <w:instrText xml:space="preserve"> PAGEREF _Toc192570330 \h </w:instrText>
+              <w:instrText xml:space="preserve"> PAGEREF _Toc193321642 \h </w:instrText>
             </w:r>
             <w:r>
               <w:rPr>
@@ -1819,7 +1889,7 @@
                 <w:noProof/>
                 <w:webHidden/>
               </w:rPr>
-              <w:t>9</w:t>
+              <w:t>11</w:t>
             </w:r>
             <w:r>
               <w:rPr>
@@ -1842,7 +1912,7 @@
               <w:lang w:eastAsia="hu-HU"/>
             </w:rPr>
           </w:pPr>
-          <w:hyperlink w:anchor="_Toc192570331" w:history="1">
+          <w:hyperlink w:anchor="_Toc193321643" w:history="1">
             <w:r>
               <w:rPr>
                 <w:rStyle w:val="Hiperhivatkozs"/>
@@ -1869,7 +1939,7 @@
                 <w:noProof/>
                 <w:webHidden/>
               </w:rPr>
-              <w:instrText xml:space="preserve"> PAGEREF _Toc192570331 \h </w:instrText>
+              <w:instrText xml:space="preserve"> PAGEREF _Toc193321643 \h </w:instrText>
             </w:r>
             <w:r>
               <w:rPr>
@@ -1889,7 +1959,7 @@
                 <w:noProof/>
                 <w:webHidden/>
               </w:rPr>
-              <w:t>9</w:t>
+              <w:t>11</w:t>
             </w:r>
             <w:r>
               <w:rPr>
@@ -1912,7 +1982,7 @@
               <w:lang w:eastAsia="hu-HU"/>
             </w:rPr>
           </w:pPr>
-          <w:hyperlink w:anchor="_Toc192570332" w:history="1">
+          <w:hyperlink w:anchor="_Toc193321644" w:history="1">
             <w:r>
               <w:rPr>
                 <w:rStyle w:val="Hiperhivatkozs"/>
@@ -1939,7 +2009,7 @@
                 <w:noProof/>
                 <w:webHidden/>
               </w:rPr>
-              <w:instrText xml:space="preserve"> PAGEREF _Toc192570332 \h </w:instrText>
+              <w:instrText xml:space="preserve"> PAGEREF _Toc193321644 \h </w:instrText>
             </w:r>
             <w:r>
               <w:rPr>
@@ -1959,7 +2029,7 @@
                 <w:noProof/>
                 <w:webHidden/>
               </w:rPr>
-              <w:t>9</w:t>
+              <w:t>11</w:t>
             </w:r>
             <w:r>
               <w:rPr>
@@ -1982,7 +2052,7 @@
               <w:lang w:eastAsia="hu-HU"/>
             </w:rPr>
           </w:pPr>
-          <w:hyperlink w:anchor="_Toc192570333" w:history="1">
+          <w:hyperlink w:anchor="_Toc193321645" w:history="1">
             <w:r>
               <w:rPr>
                 <w:rStyle w:val="Hiperhivatkozs"/>
@@ -2009,7 +2079,7 @@
                 <w:noProof/>
                 <w:webHidden/>
               </w:rPr>
-              <w:instrText xml:space="preserve"> PAGEREF _Toc192570333 \h </w:instrText>
+              <w:instrText xml:space="preserve"> PAGEREF _Toc193321645 \h </w:instrText>
             </w:r>
             <w:r>
               <w:rPr>
@@ -2029,7 +2099,7 @@
                 <w:noProof/>
                 <w:webHidden/>
               </w:rPr>
-              <w:t>9</w:t>
+              <w:t>11</w:t>
             </w:r>
             <w:r>
               <w:rPr>
@@ -2052,7 +2122,7 @@
               <w:lang w:eastAsia="hu-HU"/>
             </w:rPr>
           </w:pPr>
-          <w:hyperlink w:anchor="_Toc192570334" w:history="1">
+          <w:hyperlink w:anchor="_Toc193321646" w:history="1">
             <w:r>
               <w:rPr>
                 <w:rStyle w:val="Hiperhivatkozs"/>
@@ -2079,7 +2149,7 @@
                 <w:noProof/>
                 <w:webHidden/>
               </w:rPr>
-              <w:instrText xml:space="preserve"> PAGEREF _Toc192570334 \h </w:instrText>
+              <w:instrText xml:space="preserve"> PAGEREF _Toc193321646 \h </w:instrText>
             </w:r>
             <w:r>
               <w:rPr>
@@ -2099,7 +2169,7 @@
                 <w:noProof/>
                 <w:webHidden/>
               </w:rPr>
-              <w:t>9</w:t>
+              <w:t>11</w:t>
             </w:r>
             <w:r>
               <w:rPr>
@@ -2122,7 +2192,7 @@
               <w:lang w:eastAsia="hu-HU"/>
             </w:rPr>
           </w:pPr>
-          <w:hyperlink w:anchor="_Toc192570335" w:history="1">
+          <w:hyperlink w:anchor="_Toc193321647" w:history="1">
             <w:r>
               <w:rPr>
                 <w:rStyle w:val="Hiperhivatkozs"/>
@@ -2149,7 +2219,7 @@
                 <w:noProof/>
                 <w:webHidden/>
               </w:rPr>
-              <w:instrText xml:space="preserve"> PAGEREF _Toc192570335 \h </w:instrText>
+              <w:instrText xml:space="preserve"> PAGEREF _Toc193321647 \h </w:instrText>
             </w:r>
             <w:r>
               <w:rPr>
@@ -2169,7 +2239,7 @@
                 <w:noProof/>
                 <w:webHidden/>
               </w:rPr>
-              <w:t>10</w:t>
+              <w:t>12</w:t>
             </w:r>
             <w:r>
               <w:rPr>
@@ -2192,7 +2262,7 @@
               <w:lang w:eastAsia="hu-HU"/>
             </w:rPr>
           </w:pPr>
-          <w:hyperlink w:anchor="_Toc192570336" w:history="1">
+          <w:hyperlink w:anchor="_Toc193321648" w:history="1">
             <w:r>
               <w:rPr>
                 <w:rStyle w:val="Hiperhivatkozs"/>
@@ -2219,7 +2289,7 @@
                 <w:noProof/>
                 <w:webHidden/>
               </w:rPr>
-              <w:instrText xml:space="preserve"> PAGEREF _Toc192570336 \h </w:instrText>
+              <w:instrText xml:space="preserve"> PAGEREF _Toc193321648 \h </w:instrText>
             </w:r>
             <w:r>
               <w:rPr>
@@ -2239,7 +2309,7 @@
                 <w:noProof/>
                 <w:webHidden/>
               </w:rPr>
-              <w:t>10</w:t>
+              <w:t>12</w:t>
             </w:r>
             <w:r>
               <w:rPr>
@@ -2262,7 +2332,7 @@
               <w:lang w:eastAsia="hu-HU"/>
             </w:rPr>
           </w:pPr>
-          <w:hyperlink w:anchor="_Toc192570337" w:history="1">
+          <w:hyperlink w:anchor="_Toc193321649" w:history="1">
             <w:r>
               <w:rPr>
                 <w:rStyle w:val="Hiperhivatkozs"/>
@@ -2289,7 +2359,7 @@
                 <w:noProof/>
                 <w:webHidden/>
               </w:rPr>
-              <w:instrText xml:space="preserve"> PAGEREF _Toc192570337 \h </w:instrText>
+              <w:instrText xml:space="preserve"> PAGEREF _Toc193321649 \h </w:instrText>
             </w:r>
             <w:r>
               <w:rPr>
@@ -2309,7 +2379,7 @@
                 <w:noProof/>
                 <w:webHidden/>
               </w:rPr>
-              <w:t>10</w:t>
+              <w:t>12</w:t>
             </w:r>
             <w:r>
               <w:rPr>
@@ -2332,7 +2402,7 @@
               <w:lang w:eastAsia="hu-HU"/>
             </w:rPr>
           </w:pPr>
-          <w:hyperlink w:anchor="_Toc192570338" w:history="1">
+          <w:hyperlink w:anchor="_Toc193321650" w:history="1">
             <w:r>
               <w:rPr>
                 <w:rStyle w:val="Hiperhivatkozs"/>
@@ -2359,7 +2429,7 @@
                 <w:noProof/>
                 <w:webHidden/>
               </w:rPr>
-              <w:instrText xml:space="preserve"> PAGEREF _Toc192570338 \h </w:instrText>
+              <w:instrText xml:space="preserve"> PAGEREF _Toc193321650 \h </w:instrText>
             </w:r>
             <w:r>
               <w:rPr>
@@ -2379,7 +2449,7 @@
                 <w:noProof/>
                 <w:webHidden/>
               </w:rPr>
-              <w:t>10</w:t>
+              <w:t>12</w:t>
             </w:r>
             <w:r>
               <w:rPr>
@@ -2402,7 +2472,7 @@
               <w:lang w:eastAsia="hu-HU"/>
             </w:rPr>
           </w:pPr>
-          <w:hyperlink w:anchor="_Toc192570339" w:history="1">
+          <w:hyperlink w:anchor="_Toc193321651" w:history="1">
             <w:r>
               <w:rPr>
                 <w:rStyle w:val="Hiperhivatkozs"/>
@@ -2429,7 +2499,7 @@
                 <w:noProof/>
                 <w:webHidden/>
               </w:rPr>
-              <w:instrText xml:space="preserve"> PAGEREF _Toc192570339 \h </w:instrText>
+              <w:instrText xml:space="preserve"> PAGEREF _Toc193321651 \h </w:instrText>
             </w:r>
             <w:r>
               <w:rPr>
@@ -2449,7 +2519,7 @@
                 <w:noProof/>
                 <w:webHidden/>
               </w:rPr>
-              <w:t>10</w:t>
+              <w:t>12</w:t>
             </w:r>
             <w:r>
               <w:rPr>
@@ -2472,7 +2542,7 @@
               <w:lang w:eastAsia="hu-HU"/>
             </w:rPr>
           </w:pPr>
-          <w:hyperlink w:anchor="_Toc192570340" w:history="1">
+          <w:hyperlink w:anchor="_Toc193321652" w:history="1">
             <w:r>
               <w:rPr>
                 <w:rStyle w:val="Hiperhivatkozs"/>
@@ -2499,7 +2569,7 @@
                 <w:noProof/>
                 <w:webHidden/>
               </w:rPr>
-              <w:instrText xml:space="preserve"> PAGEREF _Toc192570340 \h </w:instrText>
+              <w:instrText xml:space="preserve"> PAGEREF _Toc193321652 \h </w:instrText>
             </w:r>
             <w:r>
               <w:rPr>
@@ -2519,7 +2589,7 @@
                 <w:noProof/>
                 <w:webHidden/>
               </w:rPr>
-              <w:t>10</w:t>
+              <w:t>12</w:t>
             </w:r>
             <w:r>
               <w:rPr>
@@ -2542,7 +2612,7 @@
               <w:lang w:eastAsia="hu-HU"/>
             </w:rPr>
           </w:pPr>
-          <w:hyperlink w:anchor="_Toc192570341" w:history="1">
+          <w:hyperlink w:anchor="_Toc193321653" w:history="1">
             <w:r>
               <w:rPr>
                 <w:rStyle w:val="Hiperhivatkozs"/>
@@ -2569,7 +2639,7 @@
                 <w:noProof/>
                 <w:webHidden/>
               </w:rPr>
-              <w:instrText xml:space="preserve"> PAGEREF _Toc192570341 \h </w:instrText>
+              <w:instrText xml:space="preserve"> PAGEREF _Toc193321653 \h </w:instrText>
             </w:r>
             <w:r>
               <w:rPr>
@@ -2589,7 +2659,7 @@
                 <w:noProof/>
                 <w:webHidden/>
               </w:rPr>
-              <w:t>10</w:t>
+              <w:t>12</w:t>
             </w:r>
             <w:r>
               <w:rPr>
@@ -2612,7 +2682,7 @@
               <w:lang w:eastAsia="hu-HU"/>
             </w:rPr>
           </w:pPr>
-          <w:hyperlink w:anchor="_Toc192570342" w:history="1">
+          <w:hyperlink w:anchor="_Toc193321654" w:history="1">
             <w:r>
               <w:rPr>
                 <w:rStyle w:val="Hiperhivatkozs"/>
@@ -2639,7 +2709,7 @@
                 <w:noProof/>
                 <w:webHidden/>
               </w:rPr>
-              <w:instrText xml:space="preserve"> PAGEREF _Toc192570342 \h </w:instrText>
+              <w:instrText xml:space="preserve"> PAGEREF _Toc193321654 \h </w:instrText>
             </w:r>
             <w:r>
               <w:rPr>
@@ -2659,7 +2729,7 @@
                 <w:noProof/>
                 <w:webHidden/>
               </w:rPr>
-              <w:t>11</w:t>
+              <w:t>13</w:t>
             </w:r>
             <w:r>
               <w:rPr>
@@ -2682,7 +2752,7 @@
               <w:lang w:eastAsia="hu-HU"/>
             </w:rPr>
           </w:pPr>
-          <w:hyperlink w:anchor="_Toc192570343" w:history="1">
+          <w:hyperlink w:anchor="_Toc193321655" w:history="1">
             <w:r>
               <w:rPr>
                 <w:rStyle w:val="Hiperhivatkozs"/>
@@ -2709,7 +2779,7 @@
                 <w:noProof/>
                 <w:webHidden/>
               </w:rPr>
-              <w:instrText xml:space="preserve"> PAGEREF _Toc192570343 \h </w:instrText>
+              <w:instrText xml:space="preserve"> PAGEREF _Toc193321655 \h </w:instrText>
             </w:r>
             <w:r>
               <w:rPr>
@@ -2729,7 +2799,7 @@
                 <w:noProof/>
                 <w:webHidden/>
               </w:rPr>
-              <w:t>11</w:t>
+              <w:t>14</w:t>
             </w:r>
             <w:r>
               <w:rPr>
@@ -2752,7 +2822,7 @@
               <w:lang w:eastAsia="hu-HU"/>
             </w:rPr>
           </w:pPr>
-          <w:hyperlink w:anchor="_Toc192570344" w:history="1">
+          <w:hyperlink w:anchor="_Toc193321656" w:history="1">
             <w:r>
               <w:rPr>
                 <w:rStyle w:val="Hiperhivatkozs"/>
@@ -2779,7 +2849,7 @@
                 <w:noProof/>
                 <w:webHidden/>
               </w:rPr>
-              <w:instrText xml:space="preserve"> PAGEREF _Toc192570344 \h </w:instrText>
+              <w:instrText xml:space="preserve"> PAGEREF _Toc193321656 \h </w:instrText>
             </w:r>
             <w:r>
               <w:rPr>
@@ -2799,7 +2869,7 @@
                 <w:noProof/>
                 <w:webHidden/>
               </w:rPr>
-              <w:t>11</w:t>
+              <w:t>14</w:t>
             </w:r>
             <w:r>
               <w:rPr>
@@ -2822,7 +2892,7 @@
               <w:lang w:eastAsia="hu-HU"/>
             </w:rPr>
           </w:pPr>
-          <w:hyperlink w:anchor="_Toc192570345" w:history="1">
+          <w:hyperlink w:anchor="_Toc193321657" w:history="1">
             <w:r>
               <w:rPr>
                 <w:rStyle w:val="Hiperhivatkozs"/>
@@ -2849,7 +2919,7 @@
                 <w:noProof/>
                 <w:webHidden/>
               </w:rPr>
-              <w:instrText xml:space="preserve"> PAGEREF _Toc192570345 \h </w:instrText>
+              <w:instrText xml:space="preserve"> PAGEREF _Toc193321657 \h </w:instrText>
             </w:r>
             <w:r>
               <w:rPr>
@@ -2869,7 +2939,7 @@
                 <w:noProof/>
                 <w:webHidden/>
               </w:rPr>
-              <w:t>11</w:t>
+              <w:t>14</w:t>
             </w:r>
             <w:r>
               <w:rPr>
@@ -2892,7 +2962,7 @@
               <w:lang w:eastAsia="hu-HU"/>
             </w:rPr>
           </w:pPr>
-          <w:hyperlink w:anchor="_Toc192570346" w:history="1">
+          <w:hyperlink w:anchor="_Toc193321658" w:history="1">
             <w:r>
               <w:rPr>
                 <w:rStyle w:val="Hiperhivatkozs"/>
@@ -2919,7 +2989,7 @@
                 <w:noProof/>
                 <w:webHidden/>
               </w:rPr>
-              <w:instrText xml:space="preserve"> PAGEREF _Toc192570346 \h </w:instrText>
+              <w:instrText xml:space="preserve"> PAGEREF _Toc193321658 \h </w:instrText>
             </w:r>
             <w:r>
               <w:rPr>
@@ -2939,7 +3009,7 @@
                 <w:noProof/>
                 <w:webHidden/>
               </w:rPr>
-              <w:t>11</w:t>
+              <w:t>14</w:t>
             </w:r>
             <w:r>
               <w:rPr>
@@ -2962,7 +3032,7 @@
               <w:lang w:eastAsia="hu-HU"/>
             </w:rPr>
           </w:pPr>
-          <w:hyperlink w:anchor="_Toc192570347" w:history="1">
+          <w:hyperlink w:anchor="_Toc193321659" w:history="1">
             <w:r>
               <w:rPr>
                 <w:rStyle w:val="Hiperhivatkozs"/>
@@ -2989,7 +3059,7 @@
                 <w:noProof/>
                 <w:webHidden/>
               </w:rPr>
-              <w:instrText xml:space="preserve"> PAGEREF _Toc192570347 \h </w:instrText>
+              <w:instrText xml:space="preserve"> PAGEREF _Toc193321659 \h </w:instrText>
             </w:r>
             <w:r>
               <w:rPr>
@@ -3009,7 +3079,7 @@
                 <w:noProof/>
                 <w:webHidden/>
               </w:rPr>
-              <w:t>12</w:t>
+              <w:t>15</w:t>
             </w:r>
             <w:r>
               <w:rPr>
@@ -3032,7 +3102,7 @@
               <w:lang w:eastAsia="hu-HU"/>
             </w:rPr>
           </w:pPr>
-          <w:hyperlink w:anchor="_Toc192570348" w:history="1">
+          <w:hyperlink w:anchor="_Toc193321660" w:history="1">
             <w:r>
               <w:rPr>
                 <w:rStyle w:val="Hiperhivatkozs"/>
@@ -3059,7 +3129,7 @@
                 <w:noProof/>
                 <w:webHidden/>
               </w:rPr>
-              <w:instrText xml:space="preserve"> PAGEREF _Toc192570348 \h </w:instrText>
+              <w:instrText xml:space="preserve"> PAGEREF _Toc193321660 \h </w:instrText>
             </w:r>
             <w:r>
               <w:rPr>
@@ -3079,7 +3149,7 @@
                 <w:noProof/>
                 <w:webHidden/>
               </w:rPr>
-              <w:t>12</w:t>
+              <w:t>15</w:t>
             </w:r>
             <w:r>
               <w:rPr>
@@ -3102,7 +3172,7 @@
               <w:lang w:eastAsia="hu-HU"/>
             </w:rPr>
           </w:pPr>
-          <w:hyperlink w:anchor="_Toc192570349" w:history="1">
+          <w:hyperlink w:anchor="_Toc193321661" w:history="1">
             <w:r>
               <w:rPr>
                 <w:rStyle w:val="Hiperhivatkozs"/>
@@ -3129,7 +3199,7 @@
                 <w:noProof/>
                 <w:webHidden/>
               </w:rPr>
-              <w:instrText xml:space="preserve"> PAGEREF _Toc192570349 \h </w:instrText>
+              <w:instrText xml:space="preserve"> PAGEREF _Toc193321661 \h </w:instrText>
             </w:r>
             <w:r>
               <w:rPr>
@@ -3149,7 +3219,7 @@
                 <w:noProof/>
                 <w:webHidden/>
               </w:rPr>
-              <w:t>13</w:t>
+              <w:t>16</w:t>
             </w:r>
             <w:r>
               <w:rPr>
@@ -3172,7 +3242,7 @@
               <w:lang w:eastAsia="hu-HU"/>
             </w:rPr>
           </w:pPr>
-          <w:hyperlink w:anchor="_Toc192570350" w:history="1">
+          <w:hyperlink w:anchor="_Toc193321662" w:history="1">
             <w:r>
               <w:rPr>
                 <w:rStyle w:val="Hiperhivatkozs"/>
@@ -3199,7 +3269,7 @@
                 <w:noProof/>
                 <w:webHidden/>
               </w:rPr>
-              <w:instrText xml:space="preserve"> PAGEREF _Toc192570350 \h </w:instrText>
+              <w:instrText xml:space="preserve"> PAGEREF _Toc193321662 \h </w:instrText>
             </w:r>
             <w:r>
               <w:rPr>
@@ -3219,7 +3289,7 @@
                 <w:noProof/>
                 <w:webHidden/>
               </w:rPr>
-              <w:t>13</w:t>
+              <w:t>16</w:t>
             </w:r>
             <w:r>
               <w:rPr>
@@ -3242,7 +3312,7 @@
               <w:lang w:eastAsia="hu-HU"/>
             </w:rPr>
           </w:pPr>
-          <w:hyperlink w:anchor="_Toc192570351" w:history="1">
+          <w:hyperlink w:anchor="_Toc193321663" w:history="1">
             <w:r>
               <w:rPr>
                 <w:rStyle w:val="Hiperhivatkozs"/>
@@ -3269,7 +3339,7 @@
                 <w:noProof/>
                 <w:webHidden/>
               </w:rPr>
-              <w:instrText xml:space="preserve"> PAGEREF _Toc192570351 \h </w:instrText>
+              <w:instrText xml:space="preserve"> PAGEREF _Toc193321663 \h </w:instrText>
             </w:r>
             <w:r>
               <w:rPr>
@@ -3289,7 +3359,7 @@
                 <w:noProof/>
                 <w:webHidden/>
               </w:rPr>
-              <w:t>13</w:t>
+              <w:t>16</w:t>
             </w:r>
             <w:r>
               <w:rPr>
@@ -3312,7 +3382,7 @@
               <w:lang w:eastAsia="hu-HU"/>
             </w:rPr>
           </w:pPr>
-          <w:hyperlink w:anchor="_Toc192570352" w:history="1">
+          <w:hyperlink w:anchor="_Toc193321664" w:history="1">
             <w:r>
               <w:rPr>
                 <w:rStyle w:val="Hiperhivatkozs"/>
@@ -3339,7 +3409,7 @@
                 <w:noProof/>
                 <w:webHidden/>
               </w:rPr>
-              <w:instrText xml:space="preserve"> PAGEREF _Toc192570352 \h </w:instrText>
+              <w:instrText xml:space="preserve"> PAGEREF _Toc193321664 \h </w:instrText>
             </w:r>
             <w:r>
               <w:rPr>
@@ -3359,7 +3429,7 @@
                 <w:noProof/>
                 <w:webHidden/>
               </w:rPr>
-              <w:t>13</w:t>
+              <w:t>16</w:t>
             </w:r>
             <w:r>
               <w:rPr>
@@ -3382,7 +3452,7 @@
               <w:lang w:eastAsia="hu-HU"/>
             </w:rPr>
           </w:pPr>
-          <w:hyperlink w:anchor="_Toc192570353" w:history="1">
+          <w:hyperlink w:anchor="_Toc193321665" w:history="1">
             <w:r>
               <w:rPr>
                 <w:rStyle w:val="Hiperhivatkozs"/>
@@ -3409,7 +3479,7 @@
                 <w:noProof/>
                 <w:webHidden/>
               </w:rPr>
-              <w:instrText xml:space="preserve"> PAGEREF _Toc192570353 \h </w:instrText>
+              <w:instrText xml:space="preserve"> PAGEREF _Toc193321665 \h </w:instrText>
             </w:r>
             <w:r>
               <w:rPr>
@@ -3429,7 +3499,7 @@
                 <w:noProof/>
                 <w:webHidden/>
               </w:rPr>
-              <w:t>13</w:t>
+              <w:t>16</w:t>
             </w:r>
             <w:r>
               <w:rPr>
@@ -3452,7 +3522,7 @@
               <w:lang w:eastAsia="hu-HU"/>
             </w:rPr>
           </w:pPr>
-          <w:hyperlink w:anchor="_Toc192570354" w:history="1">
+          <w:hyperlink w:anchor="_Toc193321666" w:history="1">
             <w:r>
               <w:rPr>
                 <w:rStyle w:val="Hiperhivatkozs"/>
@@ -3479,7 +3549,7 @@
                 <w:noProof/>
                 <w:webHidden/>
               </w:rPr>
-              <w:instrText xml:space="preserve"> PAGEREF _Toc192570354 \h </w:instrText>
+              <w:instrText xml:space="preserve"> PAGEREF _Toc193321666 \h </w:instrText>
             </w:r>
             <w:r>
               <w:rPr>
@@ -3499,7 +3569,7 @@
                 <w:noProof/>
                 <w:webHidden/>
               </w:rPr>
-              <w:t>13</w:t>
+              <w:t>16</w:t>
             </w:r>
             <w:r>
               <w:rPr>
@@ -3522,7 +3592,7 @@
               <w:lang w:eastAsia="hu-HU"/>
             </w:rPr>
           </w:pPr>
-          <w:hyperlink w:anchor="_Toc192570355" w:history="1">
+          <w:hyperlink w:anchor="_Toc193321667" w:history="1">
             <w:r>
               <w:rPr>
                 <w:rStyle w:val="Hiperhivatkozs"/>
@@ -3549,7 +3619,7 @@
                 <w:noProof/>
                 <w:webHidden/>
               </w:rPr>
-              <w:instrText xml:space="preserve"> PAGEREF _Toc192570355 \h </w:instrText>
+              <w:instrText xml:space="preserve"> PAGEREF _Toc193321667 \h </w:instrText>
             </w:r>
             <w:r>
               <w:rPr>
@@ -3569,7 +3639,7 @@
                 <w:noProof/>
                 <w:webHidden/>
               </w:rPr>
-              <w:t>13</w:t>
+              <w:t>16</w:t>
             </w:r>
             <w:r>
               <w:rPr>
@@ -3592,7 +3662,7 @@
               <w:lang w:eastAsia="hu-HU"/>
             </w:rPr>
           </w:pPr>
-          <w:hyperlink w:anchor="_Toc192570356" w:history="1">
+          <w:hyperlink w:anchor="_Toc193321668" w:history="1">
             <w:r>
               <w:rPr>
                 <w:rStyle w:val="Hiperhivatkozs"/>
@@ -3619,7 +3689,7 @@
                 <w:noProof/>
                 <w:webHidden/>
               </w:rPr>
-              <w:instrText xml:space="preserve"> PAGEREF _Toc192570356 \h </w:instrText>
+              <w:instrText xml:space="preserve"> PAGEREF _Toc193321668 \h </w:instrText>
             </w:r>
             <w:r>
               <w:rPr>
@@ -3639,7 +3709,7 @@
                 <w:noProof/>
                 <w:webHidden/>
               </w:rPr>
-              <w:t>13</w:t>
+              <w:t>16</w:t>
             </w:r>
             <w:r>
               <w:rPr>
@@ -3662,7 +3732,7 @@
               <w:lang w:eastAsia="hu-HU"/>
             </w:rPr>
           </w:pPr>
-          <w:hyperlink w:anchor="_Toc192570357" w:history="1">
+          <w:hyperlink w:anchor="_Toc193321669" w:history="1">
             <w:r>
               <w:rPr>
                 <w:rStyle w:val="Hiperhivatkozs"/>
@@ -3689,7 +3759,7 @@
                 <w:noProof/>
                 <w:webHidden/>
               </w:rPr>
-              <w:instrText xml:space="preserve"> PAGEREF _Toc192570357 \h </w:instrText>
+              <w:instrText xml:space="preserve"> PAGEREF _Toc193321669 \h </w:instrText>
             </w:r>
             <w:r>
               <w:rPr>
@@ -3709,7 +3779,7 @@
                 <w:noProof/>
                 <w:webHidden/>
               </w:rPr>
-              <w:t>13</w:t>
+              <w:t>16</w:t>
             </w:r>
             <w:r>
               <w:rPr>
@@ -3732,7 +3802,7 @@
               <w:lang w:eastAsia="hu-HU"/>
             </w:rPr>
           </w:pPr>
-          <w:hyperlink w:anchor="_Toc192570358" w:history="1">
+          <w:hyperlink w:anchor="_Toc193321670" w:history="1">
             <w:r>
               <w:rPr>
                 <w:rStyle w:val="Hiperhivatkozs"/>
@@ -3759,7 +3829,7 @@
                 <w:noProof/>
                 <w:webHidden/>
               </w:rPr>
-              <w:instrText xml:space="preserve"> PAGEREF _Toc192570358 \h </w:instrText>
+              <w:instrText xml:space="preserve"> PAGEREF _Toc193321670 \h </w:instrText>
             </w:r>
             <w:r>
               <w:rPr>
@@ -3779,7 +3849,7 @@
                 <w:noProof/>
                 <w:webHidden/>
               </w:rPr>
-              <w:t>13</w:t>
+              <w:t>16</w:t>
             </w:r>
             <w:r>
               <w:rPr>
@@ -3802,7 +3872,7 @@
               <w:lang w:eastAsia="hu-HU"/>
             </w:rPr>
           </w:pPr>
-          <w:hyperlink w:anchor="_Toc192570359" w:history="1">
+          <w:hyperlink w:anchor="_Toc193321671" w:history="1">
             <w:r>
               <w:rPr>
                 <w:rStyle w:val="Hiperhivatkozs"/>
@@ -3829,7 +3899,7 @@
                 <w:noProof/>
                 <w:webHidden/>
               </w:rPr>
-              <w:instrText xml:space="preserve"> PAGEREF _Toc192570359 \h </w:instrText>
+              <w:instrText xml:space="preserve"> PAGEREF _Toc193321671 \h </w:instrText>
             </w:r>
             <w:r>
               <w:rPr>
@@ -3849,7 +3919,7 @@
                 <w:noProof/>
                 <w:webHidden/>
               </w:rPr>
-              <w:t>14</w:t>
+              <w:t>17</w:t>
             </w:r>
             <w:r>
               <w:rPr>
@@ -3872,7 +3942,7 @@
               <w:lang w:eastAsia="hu-HU"/>
             </w:rPr>
           </w:pPr>
-          <w:hyperlink w:anchor="_Toc192570360" w:history="1">
+          <w:hyperlink w:anchor="_Toc193321672" w:history="1">
             <w:r>
               <w:rPr>
                 <w:rStyle w:val="Hiperhivatkozs"/>
@@ -3899,7 +3969,7 @@
                 <w:noProof/>
                 <w:webHidden/>
               </w:rPr>
-              <w:instrText xml:space="preserve"> PAGEREF _Toc192570360 \h </w:instrText>
+              <w:instrText xml:space="preserve"> PAGEREF _Toc193321672 \h </w:instrText>
             </w:r>
             <w:r>
               <w:rPr>
@@ -3919,7 +3989,7 @@
                 <w:noProof/>
                 <w:webHidden/>
               </w:rPr>
-              <w:t>14</w:t>
+              <w:t>17</w:t>
             </w:r>
             <w:r>
               <w:rPr>
@@ -3942,7 +4012,7 @@
               <w:lang w:eastAsia="hu-HU"/>
             </w:rPr>
           </w:pPr>
-          <w:hyperlink w:anchor="_Toc192570361" w:history="1">
+          <w:hyperlink w:anchor="_Toc193321673" w:history="1">
             <w:r>
               <w:rPr>
                 <w:rStyle w:val="Hiperhivatkozs"/>
@@ -3969,7 +4039,7 @@
                 <w:noProof/>
                 <w:webHidden/>
               </w:rPr>
-              <w:instrText xml:space="preserve"> PAGEREF _Toc192570361 \h </w:instrText>
+              <w:instrText xml:space="preserve"> PAGEREF _Toc193321673 \h </w:instrText>
             </w:r>
             <w:r>
               <w:rPr>
@@ -3989,7 +4059,7 @@
                 <w:noProof/>
                 <w:webHidden/>
               </w:rPr>
-              <w:t>14</w:t>
+              <w:t>17</w:t>
             </w:r>
             <w:r>
               <w:rPr>
@@ -4012,7 +4082,7 @@
               <w:lang w:eastAsia="hu-HU"/>
             </w:rPr>
           </w:pPr>
-          <w:hyperlink w:anchor="_Toc192570362" w:history="1">
+          <w:hyperlink w:anchor="_Toc193321674" w:history="1">
             <w:r>
               <w:rPr>
                 <w:rStyle w:val="Hiperhivatkozs"/>
@@ -4039,7 +4109,7 @@
                 <w:noProof/>
                 <w:webHidden/>
               </w:rPr>
-              <w:instrText xml:space="preserve"> PAGEREF _Toc192570362 \h </w:instrText>
+              <w:instrText xml:space="preserve"> PAGEREF _Toc193321674 \h </w:instrText>
             </w:r>
             <w:r>
               <w:rPr>
@@ -4059,7 +4129,7 @@
                 <w:noProof/>
                 <w:webHidden/>
               </w:rPr>
-              <w:t>14</w:t>
+              <w:t>17</w:t>
             </w:r>
             <w:r>
               <w:rPr>
@@ -4082,7 +4152,7 @@
               <w:lang w:eastAsia="hu-HU"/>
             </w:rPr>
           </w:pPr>
-          <w:hyperlink w:anchor="_Toc192570363" w:history="1">
+          <w:hyperlink w:anchor="_Toc193321675" w:history="1">
             <w:r>
               <w:rPr>
                 <w:rStyle w:val="Hiperhivatkozs"/>
@@ -4109,7 +4179,7 @@
                 <w:noProof/>
                 <w:webHidden/>
               </w:rPr>
-              <w:instrText xml:space="preserve"> PAGEREF _Toc192570363 \h </w:instrText>
+              <w:instrText xml:space="preserve"> PAGEREF _Toc193321675 \h </w:instrText>
             </w:r>
             <w:r>
               <w:rPr>
@@ -4129,7 +4199,7 @@
                 <w:noProof/>
                 <w:webHidden/>
               </w:rPr>
-              <w:t>14</w:t>
+              <w:t>17</w:t>
             </w:r>
             <w:r>
               <w:rPr>
@@ -4152,7 +4222,7 @@
               <w:lang w:eastAsia="hu-HU"/>
             </w:rPr>
           </w:pPr>
-          <w:hyperlink w:anchor="_Toc192570364" w:history="1">
+          <w:hyperlink w:anchor="_Toc193321676" w:history="1">
             <w:r>
               <w:rPr>
                 <w:rStyle w:val="Hiperhivatkozs"/>
@@ -4179,7 +4249,7 @@
                 <w:noProof/>
                 <w:webHidden/>
               </w:rPr>
-              <w:instrText xml:space="preserve"> PAGEREF _Toc192570364 \h </w:instrText>
+              <w:instrText xml:space="preserve"> PAGEREF _Toc193321676 \h </w:instrText>
             </w:r>
             <w:r>
               <w:rPr>
@@ -4199,7 +4269,7 @@
                 <w:noProof/>
                 <w:webHidden/>
               </w:rPr>
-              <w:t>14</w:t>
+              <w:t>17</w:t>
             </w:r>
             <w:r>
               <w:rPr>
@@ -4222,7 +4292,7 @@
               <w:lang w:eastAsia="hu-HU"/>
             </w:rPr>
           </w:pPr>
-          <w:hyperlink w:anchor="_Toc192570365" w:history="1">
+          <w:hyperlink w:anchor="_Toc193321677" w:history="1">
             <w:r>
               <w:rPr>
                 <w:rStyle w:val="Hiperhivatkozs"/>
@@ -4249,7 +4319,7 @@
                 <w:noProof/>
                 <w:webHidden/>
               </w:rPr>
-              <w:instrText xml:space="preserve"> PAGEREF _Toc192570365 \h </w:instrText>
+              <w:instrText xml:space="preserve"> PAGEREF _Toc193321677 \h </w:instrText>
             </w:r>
             <w:r>
               <w:rPr>
@@ -4269,7 +4339,7 @@
                 <w:noProof/>
                 <w:webHidden/>
               </w:rPr>
-              <w:t>14</w:t>
+              <w:t>17</w:t>
             </w:r>
             <w:r>
               <w:rPr>
@@ -4292,7 +4362,7 @@
               <w:lang w:eastAsia="hu-HU"/>
             </w:rPr>
           </w:pPr>
-          <w:hyperlink w:anchor="_Toc192570366" w:history="1">
+          <w:hyperlink w:anchor="_Toc193321678" w:history="1">
             <w:r>
               <w:rPr>
                 <w:rStyle w:val="Hiperhivatkozs"/>
@@ -4319,7 +4389,7 @@
                 <w:noProof/>
                 <w:webHidden/>
               </w:rPr>
-              <w:instrText xml:space="preserve"> PAGEREF _Toc192570366 \h </w:instrText>
+              <w:instrText xml:space="preserve"> PAGEREF _Toc193321678 \h </w:instrText>
             </w:r>
             <w:r>
               <w:rPr>
@@ -4339,7 +4409,7 @@
                 <w:noProof/>
                 <w:webHidden/>
               </w:rPr>
-              <w:t>14</w:t>
+              <w:t>17</w:t>
             </w:r>
             <w:r>
               <w:rPr>
@@ -4362,7 +4432,7 @@
               <w:lang w:eastAsia="hu-HU"/>
             </w:rPr>
           </w:pPr>
-          <w:hyperlink w:anchor="_Toc192570367" w:history="1">
+          <w:hyperlink w:anchor="_Toc193321679" w:history="1">
             <w:r>
               <w:rPr>
                 <w:rStyle w:val="Hiperhivatkozs"/>
@@ -4389,7 +4459,7 @@
                 <w:noProof/>
                 <w:webHidden/>
               </w:rPr>
-              <w:instrText xml:space="preserve"> PAGEREF _Toc192570367 \h </w:instrText>
+              <w:instrText xml:space="preserve"> PAGEREF _Toc193321679 \h </w:instrText>
             </w:r>
             <w:r>
               <w:rPr>
@@ -4409,7 +4479,7 @@
                 <w:noProof/>
                 <w:webHidden/>
               </w:rPr>
-              <w:t>14</w:t>
+              <w:t>17</w:t>
             </w:r>
             <w:r>
               <w:rPr>
@@ -4432,7 +4502,7 @@
               <w:lang w:eastAsia="hu-HU"/>
             </w:rPr>
           </w:pPr>
-          <w:hyperlink w:anchor="_Toc192570368" w:history="1">
+          <w:hyperlink w:anchor="_Toc193321680" w:history="1">
             <w:r>
               <w:rPr>
                 <w:rStyle w:val="Hiperhivatkozs"/>
@@ -4459,7 +4529,7 @@
                 <w:noProof/>
                 <w:webHidden/>
               </w:rPr>
-              <w:instrText xml:space="preserve"> PAGEREF _Toc192570368 \h </w:instrText>
+              <w:instrText xml:space="preserve"> PAGEREF _Toc193321680 \h </w:instrText>
             </w:r>
             <w:r>
               <w:rPr>
@@ -4479,7 +4549,7 @@
                 <w:noProof/>
                 <w:webHidden/>
               </w:rPr>
-              <w:t>14</w:t>
+              <w:t>17</w:t>
             </w:r>
             <w:r>
               <w:rPr>
@@ -4502,7 +4572,7 @@
               <w:lang w:eastAsia="hu-HU"/>
             </w:rPr>
           </w:pPr>
-          <w:hyperlink w:anchor="_Toc192570369" w:history="1">
+          <w:hyperlink w:anchor="_Toc193321681" w:history="1">
             <w:r>
               <w:rPr>
                 <w:rStyle w:val="Hiperhivatkozs"/>
@@ -4529,7 +4599,7 @@
                 <w:noProof/>
                 <w:webHidden/>
               </w:rPr>
-              <w:instrText xml:space="preserve"> PAGEREF _Toc192570369 \h </w:instrText>
+              <w:instrText xml:space="preserve"> PAGEREF _Toc193321681 \h </w:instrText>
             </w:r>
             <w:r>
               <w:rPr>
@@ -4549,7 +4619,7 @@
                 <w:noProof/>
                 <w:webHidden/>
               </w:rPr>
-              <w:t>14</w:t>
+              <w:t>17</w:t>
             </w:r>
             <w:r>
               <w:rPr>
@@ -4585,7 +4655,7 @@
       <w:pPr>
         <w:pStyle w:val="Cmsor1"/>
       </w:pPr>
-      <w:bookmarkStart w:id="0" w:name="_Toc192570307"/>
+      <w:bookmarkStart w:id="0" w:name="_Toc193321618"/>
       <w:r>
         <w:lastRenderedPageBreak/>
         <w:t>1.</w:t>
@@ -4605,7 +4675,7 @@
       <w:pPr>
         <w:pStyle w:val="Cmsor2"/>
       </w:pPr>
-      <w:bookmarkStart w:id="1" w:name="_Toc192570308"/>
+      <w:bookmarkStart w:id="1" w:name="_Toc193321619"/>
       <w:r>
         <w:t xml:space="preserve">1.1 A cég </w:t>
       </w:r>
@@ -4646,7 +4716,7 @@
       <w:pPr>
         <w:pStyle w:val="Cmsor2"/>
       </w:pPr>
-      <w:bookmarkStart w:id="2" w:name="_Toc192570309"/>
+      <w:bookmarkStart w:id="2" w:name="_Toc193321620"/>
       <w:r>
         <w:t>1.2 A csapatmunka leírása</w:t>
       </w:r>
@@ -4703,7 +4773,7 @@
       <w:pPr>
         <w:pStyle w:val="Cmsor1"/>
       </w:pPr>
-      <w:bookmarkStart w:id="3" w:name="_Toc192570310"/>
+      <w:bookmarkStart w:id="3" w:name="_Toc193321621"/>
       <w:r>
         <w:t>2</w:t>
       </w:r>
@@ -4716,7 +4786,7 @@
       <w:pPr>
         <w:pStyle w:val="Cmsor2"/>
       </w:pPr>
-      <w:bookmarkStart w:id="4" w:name="_Toc192570311"/>
+      <w:bookmarkStart w:id="4" w:name="_Toc193321622"/>
       <w:r>
         <w:t xml:space="preserve">2.1 </w:t>
       </w:r>
@@ -4729,7 +4799,7 @@
       <w:pPr>
         <w:pStyle w:val="Cmsor2"/>
       </w:pPr>
-      <w:bookmarkStart w:id="5" w:name="_Toc192570312"/>
+      <w:bookmarkStart w:id="5" w:name="_Toc193321623"/>
       <w:r>
         <w:t>2.</w:t>
       </w:r>
@@ -4753,7 +4823,7 @@
           <w:szCs w:val="24"/>
         </w:rPr>
       </w:pPr>
-      <w:bookmarkStart w:id="6" w:name="_Toc192570313"/>
+      <w:bookmarkStart w:id="6" w:name="_Toc193321624"/>
       <w:r>
         <w:rPr>
           <w:color w:val="000000" w:themeColor="text1"/>
@@ -4863,7 +4933,7 @@
           <w:szCs w:val="24"/>
         </w:rPr>
       </w:pPr>
-      <w:bookmarkStart w:id="7" w:name="_Toc192570314"/>
+      <w:bookmarkStart w:id="7" w:name="_Toc193321625"/>
       <w:r>
         <w:rPr>
           <w:color w:val="000000" w:themeColor="text1"/>
@@ -5012,7 +5082,7 @@
           <w:szCs w:val="24"/>
         </w:rPr>
       </w:pPr>
-      <w:bookmarkStart w:id="8" w:name="_Toc192570315"/>
+      <w:bookmarkStart w:id="8" w:name="_Toc193321626"/>
       <w:r>
         <w:rPr>
           <w:color w:val="000000" w:themeColor="text1"/>
@@ -5088,9 +5158,11 @@
       <w:pPr>
         <w:pStyle w:val="Cmsor2"/>
       </w:pPr>
+      <w:bookmarkStart w:id="9" w:name="_Toc193321627"/>
       <w:r>
         <w:t>2.3 IP címzés</w:t>
       </w:r>
+      <w:bookmarkEnd w:id="9"/>
     </w:p>
     <w:p>
       <w:r>
@@ -5333,7 +5405,7 @@
       <w:pPr>
         <w:pStyle w:val="Cmsor2"/>
       </w:pPr>
-      <w:bookmarkStart w:id="9" w:name="_Toc192570316"/>
+      <w:bookmarkStart w:id="10" w:name="_Toc193321628"/>
       <w:r>
         <w:t>2.</w:t>
       </w:r>
@@ -5346,7 +5418,7 @@
       <w:r>
         <w:t>VLAN felosztás</w:t>
       </w:r>
-      <w:bookmarkEnd w:id="9"/>
+      <w:bookmarkEnd w:id="10"/>
     </w:p>
     <w:p>
       <w:pPr>
@@ -6249,7 +6321,7 @@
       <w:pPr>
         <w:pStyle w:val="Cmsor2"/>
       </w:pPr>
-      <w:bookmarkStart w:id="10" w:name="_Toc192570317"/>
+      <w:bookmarkStart w:id="11" w:name="_Toc193321629"/>
       <w:r>
         <w:lastRenderedPageBreak/>
         <w:t>2.</w:t>
@@ -6263,7 +6335,7 @@
       <w:r>
         <w:t>Redundancia</w:t>
       </w:r>
-      <w:bookmarkEnd w:id="10"/>
+      <w:bookmarkEnd w:id="11"/>
     </w:p>
     <w:p>
       <w:r>
@@ -6288,7 +6360,7 @@
           <w:szCs w:val="24"/>
         </w:rPr>
       </w:pPr>
-      <w:bookmarkStart w:id="11" w:name="_Toc192570318"/>
+      <w:bookmarkStart w:id="12" w:name="_Toc193321630"/>
       <w:r>
         <w:rPr>
           <w:color w:val="000000" w:themeColor="text1"/>
@@ -6330,7 +6402,7 @@
         </w:rPr>
         <w:t>rétegbeli</w:t>
       </w:r>
-      <w:bookmarkEnd w:id="11"/>
+      <w:bookmarkEnd w:id="12"/>
       <w:proofErr w:type="spellEnd"/>
     </w:p>
     <w:p>
@@ -6407,7 +6479,7 @@
           <w:szCs w:val="24"/>
         </w:rPr>
       </w:pPr>
-      <w:bookmarkStart w:id="12" w:name="_Toc192570319"/>
+      <w:bookmarkStart w:id="13" w:name="_Toc193321631"/>
       <w:r>
         <w:rPr>
           <w:color w:val="000000" w:themeColor="text1"/>
@@ -6465,7 +6537,7 @@
         </w:rPr>
         <w:t>rétegbeli</w:t>
       </w:r>
-      <w:bookmarkEnd w:id="12"/>
+      <w:bookmarkEnd w:id="13"/>
       <w:proofErr w:type="spellEnd"/>
     </w:p>
     <w:p>
@@ -6530,7 +6602,7 @@
           <w:szCs w:val="24"/>
         </w:rPr>
       </w:pPr>
-      <w:bookmarkStart w:id="13" w:name="_Toc192570320"/>
+      <w:bookmarkStart w:id="14" w:name="_Toc193321632"/>
       <w:r>
         <w:rPr>
           <w:color w:val="000000" w:themeColor="text1"/>
@@ -6579,7 +6651,7 @@
         </w:rPr>
         <w:t>Szolgáltatásredundancia</w:t>
       </w:r>
-      <w:bookmarkEnd w:id="13"/>
+      <w:bookmarkEnd w:id="14"/>
     </w:p>
     <w:p>
       <w:r>
@@ -6694,7 +6766,7 @@
       <w:pPr>
         <w:pStyle w:val="Cmsor2"/>
       </w:pPr>
-      <w:bookmarkStart w:id="14" w:name="_Toc192570321"/>
+      <w:bookmarkStart w:id="15" w:name="_Toc193321633"/>
       <w:r>
         <w:lastRenderedPageBreak/>
         <w:t>2.</w:t>
@@ -6708,7 +6780,7 @@
       <w:r>
         <w:t>Forgalomirányítás</w:t>
       </w:r>
-      <w:bookmarkEnd w:id="14"/>
+      <w:bookmarkEnd w:id="15"/>
     </w:p>
     <w:p>
       <w:pPr>
@@ -6719,7 +6791,7 @@
           <w:szCs w:val="24"/>
         </w:rPr>
       </w:pPr>
-      <w:bookmarkStart w:id="15" w:name="_Toc192570322"/>
+      <w:bookmarkStart w:id="16" w:name="_Toc193321634"/>
       <w:r>
         <w:rPr>
           <w:color w:val="000000" w:themeColor="text1"/>
@@ -6752,7 +6824,7 @@
         </w:rPr>
         <w:t>Statikus</w:t>
       </w:r>
-      <w:bookmarkEnd w:id="15"/>
+      <w:bookmarkEnd w:id="16"/>
     </w:p>
     <w:p>
       <w:r>
@@ -6774,7 +6846,7 @@
           <w:szCs w:val="24"/>
         </w:rPr>
       </w:pPr>
-      <w:bookmarkStart w:id="16" w:name="_Toc192570323"/>
+      <w:bookmarkStart w:id="17" w:name="_Toc193321635"/>
       <w:r>
         <w:rPr>
           <w:color w:val="000000" w:themeColor="text1"/>
@@ -6823,7 +6895,7 @@
         </w:rPr>
         <w:t>Dinamikus</w:t>
       </w:r>
-      <w:bookmarkEnd w:id="16"/>
+      <w:bookmarkEnd w:id="17"/>
     </w:p>
     <w:p>
       <w:r>
@@ -6960,7 +7032,7 @@
           <w:szCs w:val="24"/>
         </w:rPr>
       </w:pPr>
-      <w:bookmarkStart w:id="17" w:name="_Toc192570324"/>
+      <w:bookmarkStart w:id="18" w:name="_Toc193321636"/>
       <w:r>
         <w:rPr>
           <w:color w:val="000000" w:themeColor="text1"/>
@@ -6985,7 +7057,7 @@
         </w:rPr>
         <w:t>.3 VPN</w:t>
       </w:r>
-      <w:bookmarkEnd w:id="17"/>
+      <w:bookmarkEnd w:id="18"/>
     </w:p>
     <w:p>
       <w:pPr>
@@ -7152,6 +7224,9 @@
       <w:proofErr w:type="spellEnd"/>
       <w:r>
         <w:t xml:space="preserve"> {</w:t>
+      </w:r>
+      <w:r>
+        <w:t xml:space="preserve"> </w:t>
       </w:r>
     </w:p>
     <w:p>
@@ -8461,7 +8536,7 @@
       <w:pPr>
         <w:pStyle w:val="Cmsor2"/>
       </w:pPr>
-      <w:bookmarkStart w:id="18" w:name="_Toc192570325"/>
+      <w:bookmarkStart w:id="19" w:name="_Toc193321637"/>
       <w:r>
         <w:lastRenderedPageBreak/>
         <w:t>2.</w:t>
@@ -8475,7 +8550,7 @@
       <w:r>
         <w:t>Biztonság</w:t>
       </w:r>
-      <w:bookmarkEnd w:id="18"/>
+      <w:bookmarkEnd w:id="19"/>
     </w:p>
     <w:p>
       <w:pPr>
@@ -8486,7 +8561,7 @@
           <w:szCs w:val="24"/>
         </w:rPr>
       </w:pPr>
-      <w:bookmarkStart w:id="19" w:name="_Toc192570326"/>
+      <w:bookmarkStart w:id="20" w:name="_Toc193321638"/>
       <w:r>
         <w:rPr>
           <w:color w:val="000000" w:themeColor="text1"/>
@@ -8519,7 +8594,7 @@
         </w:rPr>
         <w:t>Statikus NAT</w:t>
       </w:r>
-      <w:bookmarkEnd w:id="19"/>
+      <w:bookmarkEnd w:id="20"/>
     </w:p>
     <w:p>
       <w:pPr>
@@ -8530,7 +8605,7 @@
           <w:szCs w:val="24"/>
         </w:rPr>
       </w:pPr>
-      <w:bookmarkStart w:id="20" w:name="_Toc192570327"/>
+      <w:bookmarkStart w:id="21" w:name="_Toc193321639"/>
       <w:r>
         <w:rPr>
           <w:color w:val="000000" w:themeColor="text1"/>
@@ -8579,7 +8654,7 @@
         </w:rPr>
         <w:t>PAT</w:t>
       </w:r>
-      <w:bookmarkEnd w:id="20"/>
+      <w:bookmarkEnd w:id="21"/>
     </w:p>
     <w:p>
       <w:pPr>
@@ -8590,7 +8665,7 @@
           <w:szCs w:val="24"/>
         </w:rPr>
       </w:pPr>
-      <w:bookmarkStart w:id="21" w:name="_Toc192570328"/>
+      <w:bookmarkStart w:id="22" w:name="_Toc193321640"/>
       <w:r>
         <w:rPr>
           <w:color w:val="000000" w:themeColor="text1"/>
@@ -8639,7 +8714,7 @@
         </w:rPr>
         <w:t>Tűzfal szabályok</w:t>
       </w:r>
-      <w:bookmarkEnd w:id="21"/>
+      <w:bookmarkEnd w:id="22"/>
     </w:p>
     <w:p>
       <w:pPr>
@@ -8650,7 +8725,7 @@
           <w:szCs w:val="24"/>
         </w:rPr>
       </w:pPr>
-      <w:bookmarkStart w:id="22" w:name="_Toc192570329"/>
+      <w:bookmarkStart w:id="23" w:name="_Toc193321641"/>
       <w:r>
         <w:rPr>
           <w:color w:val="000000" w:themeColor="text1"/>
@@ -8683,23 +8758,23 @@
         </w:rPr>
         <w:t>4 Jelszavak</w:t>
       </w:r>
-      <w:bookmarkEnd w:id="22"/>
+      <w:bookmarkEnd w:id="23"/>
     </w:p>
     <w:p>
       <w:pPr>
         <w:pStyle w:val="Cmsor1"/>
       </w:pPr>
-      <w:bookmarkStart w:id="23" w:name="_Toc192570330"/>
+      <w:bookmarkStart w:id="24" w:name="_Toc193321642"/>
       <w:r>
         <w:t>3. Szerverek</w:t>
       </w:r>
-      <w:bookmarkEnd w:id="23"/>
+      <w:bookmarkEnd w:id="24"/>
     </w:p>
     <w:p>
       <w:pPr>
         <w:pStyle w:val="Cmsor2"/>
       </w:pPr>
-      <w:bookmarkStart w:id="24" w:name="_Toc192570331"/>
+      <w:bookmarkStart w:id="25" w:name="_Toc193321643"/>
       <w:r>
         <w:t>3</w:t>
       </w:r>
@@ -8709,13 +8784,13 @@
       <w:r>
         <w:t>A szerverek leírása</w:t>
       </w:r>
-      <w:bookmarkEnd w:id="24"/>
+      <w:bookmarkEnd w:id="25"/>
     </w:p>
     <w:p>
       <w:pPr>
         <w:pStyle w:val="Cmsor2"/>
       </w:pPr>
-      <w:bookmarkStart w:id="25" w:name="_Toc192570332"/>
+      <w:bookmarkStart w:id="26" w:name="_Toc193321644"/>
       <w:r>
         <w:t>3</w:t>
       </w:r>
@@ -8731,7 +8806,7 @@
       <w:r>
         <w:t>Szolgáltatások</w:t>
       </w:r>
-      <w:bookmarkEnd w:id="25"/>
+      <w:bookmarkEnd w:id="26"/>
     </w:p>
     <w:p>
       <w:pPr>
@@ -8742,7 +8817,7 @@
           <w:szCs w:val="24"/>
         </w:rPr>
       </w:pPr>
-      <w:bookmarkStart w:id="26" w:name="_Toc192570333"/>
+      <w:bookmarkStart w:id="27" w:name="_Toc193321645"/>
       <w:r>
         <w:rPr>
           <w:color w:val="000000" w:themeColor="text1"/>
@@ -8793,7 +8868,7 @@
         </w:rPr>
         <w:t>-V</w:t>
       </w:r>
-      <w:bookmarkEnd w:id="26"/>
+      <w:bookmarkEnd w:id="27"/>
     </w:p>
     <w:p>
       <w:r>
@@ -8829,7 +8904,7 @@
           <w:szCs w:val="24"/>
         </w:rPr>
       </w:pPr>
-      <w:bookmarkStart w:id="27" w:name="_Toc192570334"/>
+      <w:bookmarkStart w:id="28" w:name="_Toc193321646"/>
       <w:r>
         <w:rPr>
           <w:color w:val="000000" w:themeColor="text1"/>
@@ -8886,7 +8961,7 @@
         </w:rPr>
         <w:t>AD</w:t>
       </w:r>
-      <w:bookmarkEnd w:id="27"/>
+      <w:bookmarkEnd w:id="28"/>
       <w:r>
         <w:rPr>
           <w:color w:val="000000" w:themeColor="text1"/>
@@ -9128,7 +9203,7 @@
           <w:szCs w:val="24"/>
         </w:rPr>
       </w:pPr>
-      <w:bookmarkStart w:id="28" w:name="_Toc192570335"/>
+      <w:bookmarkStart w:id="29" w:name="_Toc193321647"/>
       <w:r>
         <w:rPr>
           <w:color w:val="000000" w:themeColor="text1"/>
@@ -9170,7 +9245,7 @@
         </w:rPr>
         <w:t>3 DNS</w:t>
       </w:r>
-      <w:bookmarkEnd w:id="28"/>
+      <w:bookmarkEnd w:id="29"/>
     </w:p>
     <w:p>
       <w:pPr>
@@ -9181,7 +9256,7 @@
           <w:szCs w:val="24"/>
         </w:rPr>
       </w:pPr>
-      <w:bookmarkStart w:id="29" w:name="_Toc192570336"/>
+      <w:bookmarkStart w:id="30" w:name="_Toc193321648"/>
       <w:r>
         <w:rPr>
           <w:color w:val="000000" w:themeColor="text1"/>
@@ -9222,7 +9297,7 @@
         </w:rPr>
         <w:t>4 DHCP</w:t>
       </w:r>
-      <w:bookmarkEnd w:id="29"/>
+      <w:bookmarkEnd w:id="30"/>
     </w:p>
     <w:p>
       <w:pPr>
@@ -9233,7 +9308,7 @@
           <w:szCs w:val="24"/>
         </w:rPr>
       </w:pPr>
-      <w:bookmarkStart w:id="30" w:name="_Toc192570337"/>
+      <w:bookmarkStart w:id="31" w:name="_Toc193321649"/>
       <w:r>
         <w:rPr>
           <w:color w:val="000000" w:themeColor="text1"/>
@@ -9274,10 +9349,9 @@
         </w:rPr>
         <w:t>5 Fájl szerver</w:t>
       </w:r>
-      <w:bookmarkEnd w:id="30"/>
-    </w:p>
-    <w:p>
-      <w:bookmarkStart w:id="31" w:name="_Toc192570338"/>
+      <w:bookmarkEnd w:id="31"/>
+    </w:p>
+    <w:p>
       <w:r>
         <w:t xml:space="preserve">A fájl szerverünk a </w:t>
       </w:r>
@@ -9419,6 +9493,7 @@
           <w:szCs w:val="24"/>
         </w:rPr>
       </w:pPr>
+      <w:bookmarkStart w:id="32" w:name="_Toc193321650"/>
       <w:r>
         <w:rPr>
           <w:color w:val="000000" w:themeColor="text1"/>
@@ -9459,7 +9534,7 @@
         </w:rPr>
         <w:t>6 VSS</w:t>
       </w:r>
-      <w:bookmarkEnd w:id="31"/>
+      <w:bookmarkEnd w:id="32"/>
     </w:p>
     <w:p>
       <w:r>
@@ -9501,7 +9576,7 @@
           <w:szCs w:val="24"/>
         </w:rPr>
       </w:pPr>
-      <w:bookmarkStart w:id="32" w:name="_Toc192570339"/>
+      <w:bookmarkStart w:id="33" w:name="_Toc193321651"/>
       <w:r>
         <w:rPr>
           <w:color w:val="000000" w:themeColor="text1"/>
@@ -9558,7 +9633,7 @@
         </w:rPr>
         <w:t>WEB</w:t>
       </w:r>
-      <w:bookmarkEnd w:id="32"/>
+      <w:bookmarkEnd w:id="33"/>
     </w:p>
     <w:p>
       <w:pPr>
@@ -9569,7 +9644,7 @@
           <w:szCs w:val="24"/>
         </w:rPr>
       </w:pPr>
-      <w:bookmarkStart w:id="33" w:name="_Toc192570340"/>
+      <w:bookmarkStart w:id="34" w:name="_Toc193321652"/>
       <w:r>
         <w:rPr>
           <w:color w:val="000000" w:themeColor="text1"/>
@@ -9610,7 +9685,7 @@
         </w:rPr>
         <w:t>8 NTP</w:t>
       </w:r>
-      <w:bookmarkEnd w:id="33"/>
+      <w:bookmarkEnd w:id="34"/>
     </w:p>
     <w:p>
       <w:r>
@@ -9653,7 +9728,7 @@
           <w:szCs w:val="24"/>
         </w:rPr>
       </w:pPr>
-      <w:bookmarkStart w:id="34" w:name="_Toc192570341"/>
+      <w:bookmarkStart w:id="35" w:name="_Toc193321653"/>
       <w:r>
         <w:rPr>
           <w:color w:val="000000" w:themeColor="text1"/>
@@ -9679,7 +9754,7 @@
         </w:rPr>
         <w:t>Zabbix</w:t>
       </w:r>
-      <w:bookmarkEnd w:id="34"/>
+      <w:bookmarkEnd w:id="35"/>
       <w:proofErr w:type="spellEnd"/>
     </w:p>
     <w:p>
@@ -9983,14 +10058,14 @@
           <w:color w:val="000000" w:themeColor="text1"/>
         </w:rPr>
       </w:pPr>
-      <w:bookmarkStart w:id="35" w:name="_Toc192570342"/>
+      <w:bookmarkStart w:id="36" w:name="_Toc193321654"/>
       <w:r>
         <w:rPr>
           <w:color w:val="000000" w:themeColor="text1"/>
         </w:rPr>
         <w:t>3.2.9 Hálózatautomatizálás</w:t>
       </w:r>
-      <w:bookmarkEnd w:id="35"/>
+      <w:bookmarkEnd w:id="36"/>
     </w:p>
     <w:p>
       <w:r>
@@ -10447,17 +10522,17 @@
       <w:pPr>
         <w:pStyle w:val="Cmsor1"/>
       </w:pPr>
-      <w:bookmarkStart w:id="36" w:name="_Toc192570343"/>
+      <w:bookmarkStart w:id="37" w:name="_Toc193321655"/>
       <w:r>
         <w:t>4. Felhasznált eszközök</w:t>
       </w:r>
-      <w:bookmarkEnd w:id="36"/>
+      <w:bookmarkEnd w:id="37"/>
     </w:p>
     <w:p>
       <w:pPr>
         <w:pStyle w:val="Cmsor2"/>
       </w:pPr>
-      <w:bookmarkStart w:id="37" w:name="_Toc192570344"/>
+      <w:bookmarkStart w:id="38" w:name="_Toc193321656"/>
       <w:r>
         <w:t>4</w:t>
       </w:r>
@@ -10467,7 +10542,7 @@
       <w:r>
         <w:t>Hálózati eszközök</w:t>
       </w:r>
-      <w:bookmarkEnd w:id="37"/>
+      <w:bookmarkEnd w:id="38"/>
     </w:p>
     <w:p>
       <w:r>
@@ -10560,7 +10635,7 @@
           <w:szCs w:val="24"/>
         </w:rPr>
       </w:pPr>
-      <w:bookmarkStart w:id="38" w:name="_Toc192570345"/>
+      <w:bookmarkStart w:id="39" w:name="_Toc193321657"/>
       <w:r>
         <w:rPr>
           <w:color w:val="000000" w:themeColor="text1"/>
@@ -10601,7 +10676,7 @@
         </w:rPr>
         <w:t>Routerek, tűzfalak</w:t>
       </w:r>
-      <w:bookmarkEnd w:id="38"/>
+      <w:bookmarkEnd w:id="39"/>
     </w:p>
     <w:p>
       <w:r>
@@ -10683,7 +10758,7 @@
           <w:szCs w:val="24"/>
         </w:rPr>
       </w:pPr>
-      <w:bookmarkStart w:id="39" w:name="_Toc192570346"/>
+      <w:bookmarkStart w:id="40" w:name="_Toc193321658"/>
       <w:r>
         <w:rPr>
           <w:color w:val="000000" w:themeColor="text1"/>
@@ -10741,7 +10816,7 @@
         </w:rPr>
         <w:t>Switchek</w:t>
       </w:r>
-      <w:bookmarkEnd w:id="39"/>
+      <w:bookmarkEnd w:id="40"/>
       <w:proofErr w:type="spellEnd"/>
     </w:p>
     <w:p>
@@ -10846,7 +10921,7 @@
           <w:szCs w:val="24"/>
         </w:rPr>
       </w:pPr>
-      <w:bookmarkStart w:id="40" w:name="_Toc192570347"/>
+      <w:bookmarkStart w:id="41" w:name="_Toc193321659"/>
       <w:r>
         <w:rPr>
           <w:color w:val="000000" w:themeColor="text1"/>
@@ -10903,7 +10978,7 @@
         </w:rPr>
         <w:t>Szerverek</w:t>
       </w:r>
-      <w:bookmarkEnd w:id="40"/>
+      <w:bookmarkEnd w:id="41"/>
     </w:p>
     <w:p>
       <w:r>
@@ -11015,7 +11090,7 @@
           <w:szCs w:val="24"/>
         </w:rPr>
       </w:pPr>
-      <w:bookmarkStart w:id="41" w:name="_Toc192570348"/>
+      <w:bookmarkStart w:id="42" w:name="_Toc193321660"/>
       <w:r>
         <w:rPr>
           <w:color w:val="000000" w:themeColor="text1"/>
@@ -11056,7 +11131,7 @@
         </w:rPr>
         <w:t>4 AP-k</w:t>
       </w:r>
-      <w:bookmarkEnd w:id="41"/>
+      <w:bookmarkEnd w:id="42"/>
     </w:p>
     <w:p>
       <w:r>
@@ -11161,7 +11236,7 @@
           <w:szCs w:val="24"/>
         </w:rPr>
       </w:pPr>
-      <w:bookmarkStart w:id="42" w:name="_Toc192570349"/>
+      <w:bookmarkStart w:id="43" w:name="_Toc193321661"/>
       <w:r>
         <w:rPr>
           <w:color w:val="000000" w:themeColor="text1"/>
@@ -11210,13 +11285,13 @@
         </w:rPr>
         <w:t>Szünetmentes tápegységek</w:t>
       </w:r>
-      <w:bookmarkEnd w:id="42"/>
+      <w:bookmarkEnd w:id="43"/>
     </w:p>
     <w:p>
       <w:pPr>
         <w:pStyle w:val="Cmsor2"/>
       </w:pPr>
-      <w:bookmarkStart w:id="43" w:name="_Toc192570350"/>
+      <w:bookmarkStart w:id="44" w:name="_Toc193321662"/>
       <w:r>
         <w:t>4.</w:t>
       </w:r>
@@ -11229,7 +11304,7 @@
       <w:r>
         <w:t>Egyéb eszközök</w:t>
       </w:r>
-      <w:bookmarkEnd w:id="43"/>
+      <w:bookmarkEnd w:id="44"/>
     </w:p>
     <w:p>
       <w:pPr>
@@ -11240,7 +11315,7 @@
           <w:szCs w:val="24"/>
         </w:rPr>
       </w:pPr>
-      <w:bookmarkStart w:id="44" w:name="_Toc192570351"/>
+      <w:bookmarkStart w:id="45" w:name="_Toc193321663"/>
       <w:r>
         <w:rPr>
           <w:color w:val="000000" w:themeColor="text1"/>
@@ -11249,7 +11324,7 @@
         </w:rPr>
         <w:t>4.2.1 PC-k, Laptopok</w:t>
       </w:r>
-      <w:bookmarkEnd w:id="44"/>
+      <w:bookmarkEnd w:id="45"/>
     </w:p>
     <w:p>
       <w:pPr>
@@ -11260,7 +11335,7 @@
           <w:szCs w:val="24"/>
         </w:rPr>
       </w:pPr>
-      <w:bookmarkStart w:id="45" w:name="_Toc192570352"/>
+      <w:bookmarkStart w:id="46" w:name="_Toc193321664"/>
       <w:r>
         <w:rPr>
           <w:color w:val="000000" w:themeColor="text1"/>
@@ -11269,7 +11344,7 @@
         </w:rPr>
         <w:t>4.2.2 Nyomtatók</w:t>
       </w:r>
-      <w:bookmarkEnd w:id="45"/>
+      <w:bookmarkEnd w:id="46"/>
     </w:p>
     <w:p>
       <w:pPr>
@@ -11280,7 +11355,7 @@
           <w:szCs w:val="24"/>
         </w:rPr>
       </w:pPr>
-      <w:bookmarkStart w:id="46" w:name="_Toc192570353"/>
+      <w:bookmarkStart w:id="47" w:name="_Toc193321665"/>
       <w:r>
         <w:rPr>
           <w:color w:val="000000" w:themeColor="text1"/>
@@ -11289,7 +11364,7 @@
         </w:rPr>
         <w:t>4.2.3 Telefonok</w:t>
       </w:r>
-      <w:bookmarkEnd w:id="46"/>
+      <w:bookmarkEnd w:id="47"/>
     </w:p>
     <w:p>
       <w:pPr>
@@ -11300,7 +11375,7 @@
           <w:szCs w:val="24"/>
         </w:rPr>
       </w:pPr>
-      <w:bookmarkStart w:id="47" w:name="_Toc192570354"/>
+      <w:bookmarkStart w:id="48" w:name="_Toc193321666"/>
       <w:r>
         <w:rPr>
           <w:color w:val="000000" w:themeColor="text1"/>
@@ -11317,14 +11392,14 @@
         </w:rPr>
         <w:t>4 Kamerák</w:t>
       </w:r>
-      <w:bookmarkEnd w:id="47"/>
+      <w:bookmarkEnd w:id="48"/>
     </w:p>
     <w:p/>
     <w:p>
       <w:pPr>
         <w:pStyle w:val="Cmsor2"/>
       </w:pPr>
-      <w:bookmarkStart w:id="48" w:name="_Toc192570355"/>
+      <w:bookmarkStart w:id="49" w:name="_Toc193321667"/>
       <w:r>
         <w:t>4</w:t>
       </w:r>
@@ -11340,7 +11415,7 @@
       <w:r>
         <w:t>Eszközök összeköttetése</w:t>
       </w:r>
-      <w:bookmarkEnd w:id="48"/>
+      <w:bookmarkEnd w:id="49"/>
     </w:p>
     <w:p>
       <w:pPr>
@@ -11351,7 +11426,7 @@
           <w:szCs w:val="24"/>
         </w:rPr>
       </w:pPr>
-      <w:bookmarkStart w:id="49" w:name="_Toc192570356"/>
+      <w:bookmarkStart w:id="50" w:name="_Toc193321668"/>
       <w:r>
         <w:rPr>
           <w:color w:val="000000" w:themeColor="text1"/>
@@ -11376,7 +11451,7 @@
         </w:rPr>
         <w:t>.1 Kábelek (UTP, optika, DAC)</w:t>
       </w:r>
-      <w:bookmarkEnd w:id="49"/>
+      <w:bookmarkEnd w:id="50"/>
     </w:p>
     <w:p>
       <w:pPr>
@@ -11387,7 +11462,7 @@
           <w:szCs w:val="24"/>
         </w:rPr>
       </w:pPr>
-      <w:bookmarkStart w:id="50" w:name="_Toc192570357"/>
+      <w:bookmarkStart w:id="51" w:name="_Toc193321669"/>
       <w:r>
         <w:rPr>
           <w:color w:val="000000" w:themeColor="text1"/>
@@ -11420,13 +11495,13 @@
         </w:rPr>
         <w:t>, Média konverter</w:t>
       </w:r>
-      <w:bookmarkEnd w:id="50"/>
+      <w:bookmarkEnd w:id="51"/>
     </w:p>
     <w:p>
       <w:pPr>
         <w:pStyle w:val="Cmsor3"/>
       </w:pPr>
-      <w:bookmarkStart w:id="51" w:name="_Toc192570358"/>
+      <w:bookmarkStart w:id="52" w:name="_Toc193321670"/>
       <w:r>
         <w:rPr>
           <w:color w:val="000000" w:themeColor="text1"/>
@@ -11451,25 +11526,25 @@
         </w:rPr>
         <w:t>.3 DAC kábelek</w:t>
       </w:r>
-      <w:bookmarkEnd w:id="51"/>
+      <w:bookmarkEnd w:id="52"/>
     </w:p>
     <w:p/>
     <w:p>
       <w:pPr>
         <w:pStyle w:val="Cmsor1"/>
       </w:pPr>
-      <w:bookmarkStart w:id="52" w:name="_Toc192570359"/>
+      <w:bookmarkStart w:id="53" w:name="_Toc193321671"/>
       <w:r>
         <w:lastRenderedPageBreak/>
         <w:t>5. Árkalkuláció</w:t>
       </w:r>
-      <w:bookmarkEnd w:id="52"/>
+      <w:bookmarkEnd w:id="53"/>
     </w:p>
     <w:p>
       <w:pPr>
         <w:pStyle w:val="Cmsor2"/>
       </w:pPr>
-      <w:bookmarkStart w:id="53" w:name="_Toc192570360"/>
+      <w:bookmarkStart w:id="54" w:name="_Toc193321672"/>
       <w:r>
         <w:t>5</w:t>
       </w:r>
@@ -11479,7 +11554,7 @@
       <w:r>
         <w:t>Eszközök költsége</w:t>
       </w:r>
-      <w:bookmarkEnd w:id="53"/>
+      <w:bookmarkEnd w:id="54"/>
     </w:p>
     <w:p>
       <w:pPr>
@@ -11490,7 +11565,7 @@
           <w:szCs w:val="24"/>
         </w:rPr>
       </w:pPr>
-      <w:bookmarkStart w:id="54" w:name="_Toc192570361"/>
+      <w:bookmarkStart w:id="55" w:name="_Toc193321673"/>
       <w:r>
         <w:rPr>
           <w:color w:val="000000" w:themeColor="text1"/>
@@ -11573,7 +11648,7 @@
         </w:rPr>
         <w:t>)</w:t>
       </w:r>
-      <w:bookmarkEnd w:id="54"/>
+      <w:bookmarkEnd w:id="55"/>
     </w:p>
     <w:p>
       <w:pPr>
@@ -11584,7 +11659,7 @@
           <w:szCs w:val="24"/>
         </w:rPr>
       </w:pPr>
-      <w:bookmarkStart w:id="55" w:name="_Toc192570362"/>
+      <w:bookmarkStart w:id="56" w:name="_Toc193321674"/>
       <w:r>
         <w:rPr>
           <w:color w:val="000000" w:themeColor="text1"/>
@@ -11625,20 +11700,20 @@
         </w:rPr>
         <w:t>2 Egyéb eszközök</w:t>
       </w:r>
-      <w:bookmarkEnd w:id="55"/>
+      <w:bookmarkEnd w:id="56"/>
     </w:p>
     <w:p>
       <w:pPr>
         <w:pStyle w:val="Cmsor2"/>
       </w:pPr>
-      <w:bookmarkStart w:id="56" w:name="_Toc192570363"/>
+      <w:bookmarkStart w:id="57" w:name="_Toc193321675"/>
       <w:r>
         <w:t>5.2 Licenszek</w:t>
       </w:r>
       <w:r>
         <w:t>, eszköztámogatás</w:t>
       </w:r>
-      <w:bookmarkEnd w:id="56"/>
+      <w:bookmarkEnd w:id="57"/>
     </w:p>
     <w:p>
       <w:pPr>
@@ -11649,7 +11724,7 @@
           <w:szCs w:val="24"/>
         </w:rPr>
       </w:pPr>
-      <w:bookmarkStart w:id="57" w:name="_Toc192570364"/>
+      <w:bookmarkStart w:id="58" w:name="_Toc193321676"/>
       <w:r>
         <w:rPr>
           <w:color w:val="000000" w:themeColor="text1"/>
@@ -11682,7 +11757,7 @@
         </w:rPr>
         <w:t>.1 Microsoft</w:t>
       </w:r>
-      <w:bookmarkEnd w:id="57"/>
+      <w:bookmarkEnd w:id="58"/>
     </w:p>
     <w:p>
       <w:pPr>
@@ -11693,7 +11768,7 @@
           <w:szCs w:val="24"/>
         </w:rPr>
       </w:pPr>
-      <w:bookmarkStart w:id="58" w:name="_Toc192570365"/>
+      <w:bookmarkStart w:id="59" w:name="_Toc193321677"/>
       <w:r>
         <w:rPr>
           <w:color w:val="000000" w:themeColor="text1"/>
@@ -11710,13 +11785,13 @@
         </w:rPr>
         <w:t xml:space="preserve"> Eszközök támogatása, egyedi garancia</w:t>
       </w:r>
-      <w:bookmarkEnd w:id="58"/>
+      <w:bookmarkEnd w:id="59"/>
     </w:p>
     <w:p>
       <w:pPr>
         <w:pStyle w:val="Cmsor2"/>
       </w:pPr>
-      <w:bookmarkStart w:id="59" w:name="_Toc192570366"/>
+      <w:bookmarkStart w:id="60" w:name="_Toc193321678"/>
       <w:r>
         <w:t>5</w:t>
       </w:r>
@@ -11726,7 +11801,7 @@
       <w:r>
         <w:t>3 Internet előfizetés</w:t>
       </w:r>
-      <w:bookmarkEnd w:id="59"/>
+      <w:bookmarkEnd w:id="60"/>
     </w:p>
     <w:p>
       <w:pPr>
@@ -11737,7 +11812,7 @@
           <w:szCs w:val="24"/>
         </w:rPr>
       </w:pPr>
-      <w:bookmarkStart w:id="60" w:name="_Toc192570367"/>
+      <w:bookmarkStart w:id="61" w:name="_Toc193321679"/>
       <w:r>
         <w:rPr>
           <w:color w:val="000000" w:themeColor="text1"/>
@@ -11788,7 +11863,7 @@
         </w:rPr>
         <w:t xml:space="preserve"> csomag</w:t>
       </w:r>
-      <w:bookmarkEnd w:id="60"/>
+      <w:bookmarkEnd w:id="61"/>
     </w:p>
     <w:p>
       <w:pPr>
@@ -11799,7 +11874,7 @@
           <w:szCs w:val="24"/>
         </w:rPr>
       </w:pPr>
-      <w:bookmarkStart w:id="61" w:name="_Toc192570368"/>
+      <w:bookmarkStart w:id="62" w:name="_Toc193321680"/>
       <w:r>
         <w:rPr>
           <w:color w:val="000000" w:themeColor="text1"/>
@@ -11850,17 +11925,17 @@
         </w:rPr>
         <w:t xml:space="preserve"> csomag</w:t>
       </w:r>
-      <w:bookmarkEnd w:id="61"/>
+      <w:bookmarkEnd w:id="62"/>
     </w:p>
     <w:p>
       <w:pPr>
         <w:pStyle w:val="Cmsor1"/>
       </w:pPr>
-      <w:bookmarkStart w:id="62" w:name="_Toc192570369"/>
+      <w:bookmarkStart w:id="63" w:name="_Toc193321681"/>
       <w:r>
         <w:t>6. Összegzés</w:t>
       </w:r>
-      <w:bookmarkEnd w:id="62"/>
+      <w:bookmarkEnd w:id="63"/>
     </w:p>
     <w:sectPr>
       <w:headerReference w:type="default" r:id="rId14"/>
@@ -15134,6 +15209,7 @@
   <w:style w:type="character" w:default="1" w:styleId="Bekezdsalapbettpusa">
     <w:name w:val="Default Paragraph Font"/>
     <w:uiPriority w:val="1"/>
+    <w:semiHidden/>
     <w:unhideWhenUsed/>
   </w:style>
   <w:style w:type="table" w:default="1" w:styleId="Normltblzat">

</xml_diff>